<commit_message>
Added test folder, mock client unit tests
</commit_message>
<xml_diff>
--- a/docs/dev/2 - DataIntegrationArchitecture_Template.docx
+++ b/docs/dev/2 - DataIntegrationArchitecture_Template.docx
@@ -20,23 +20,13 @@
           <w:lang w:val="en-US"/>
         </w:rPr>
       </w:pPr>
-      <w:proofErr w:type="spellStart"/>
       <w:r>
         <w:rPr>
           <w:b/>
           <w:sz w:val="56"/>
           <w:lang w:val="en-US"/>
         </w:rPr>
-        <w:t>Cognite</w:t>
-      </w:r>
-      <w:proofErr w:type="spellEnd"/>
-      <w:r>
-        <w:rPr>
-          <w:b/>
-          <w:sz w:val="56"/>
-          <w:lang w:val="en-US"/>
-        </w:rPr>
-        <w:t xml:space="preserve"> Functions Template for Time Series Analytics</w:t>
+        <w:t>Cognite Functions Template for Time Series Analytics</w:t>
       </w:r>
       <w:r>
         <w:rPr>
@@ -1843,42 +1833,24 @@
           <w:color w:val="4F81BD"/>
           <w:lang w:val="en-US"/>
         </w:rPr>
-        <w:t xml:space="preserve"> integration one or more source systems to CDF (RAW or CLEAN). As well as describing the extraction step, it will also describe the following pipeline steps (if applicable), </w:t>
-      </w:r>
-      <w:proofErr w:type="gramStart"/>
+        <w:t xml:space="preserve"> integration one or more source systems to CDF (RAW or CLEAN). As well as describing the extraction step, it will also describe the following pipeline steps (if applicable), i.e. transformations, </w:t>
+      </w:r>
+      <w:proofErr w:type="spellStart"/>
       <w:r>
         <w:rPr>
           <w:i/>
           <w:color w:val="4F81BD"/>
           <w:lang w:val="en-US"/>
         </w:rPr>
-        <w:t>i.e.</w:t>
-      </w:r>
-      <w:proofErr w:type="gramEnd"/>
+        <w:t>contextualisation</w:t>
+      </w:r>
+      <w:proofErr w:type="spellEnd"/>
       <w:r>
         <w:rPr>
           <w:i/>
           <w:color w:val="4F81BD"/>
           <w:lang w:val="en-US"/>
         </w:rPr>
-        <w:t xml:space="preserve"> transformations, </w:t>
-      </w:r>
-      <w:proofErr w:type="spellStart"/>
-      <w:r>
-        <w:rPr>
-          <w:i/>
-          <w:color w:val="4F81BD"/>
-          <w:lang w:val="en-US"/>
-        </w:rPr>
-        <w:t>contextualisation</w:t>
-      </w:r>
-      <w:proofErr w:type="spellEnd"/>
-      <w:r>
-        <w:rPr>
-          <w:i/>
-          <w:color w:val="4F81BD"/>
-          <w:lang w:val="en-US"/>
-        </w:rPr>
         <w:t xml:space="preserve"> and any RAW to CLEAN activity. </w:t>
       </w:r>
     </w:p>
@@ -1959,21 +1931,7 @@
         <w:rPr>
           <w:lang w:val="en-US"/>
         </w:rPr>
-        <w:t xml:space="preserve"> and run on prescribed schedules using </w:t>
-      </w:r>
-      <w:proofErr w:type="spellStart"/>
-      <w:r>
-        <w:rPr>
-          <w:lang w:val="en-US"/>
-        </w:rPr>
-        <w:t>Cognite</w:t>
-      </w:r>
-      <w:proofErr w:type="spellEnd"/>
-      <w:r>
-        <w:rPr>
-          <w:lang w:val="en-US"/>
-        </w:rPr>
-        <w:t xml:space="preserve"> Functions</w:t>
+        <w:t xml:space="preserve"> and run on prescribed schedules using Cognite Functions</w:t>
       </w:r>
       <w:r>
         <w:rPr>
@@ -2059,19 +2017,7 @@
         <w:rPr>
           <w:lang w:val="en-US"/>
         </w:rPr>
-        <w:t xml:space="preserve">, </w:t>
-      </w:r>
-      <w:r>
-        <w:rPr>
-          <w:lang w:val="en-US"/>
-        </w:rPr>
-        <w:t>Center of Excellence – Analytics</w:t>
-      </w:r>
-      <w:r>
-        <w:rPr>
-          <w:lang w:val="en-US"/>
-        </w:rPr>
-        <w:t>, designated to basic and advanced time series analytics</w:t>
+        <w:t>, Center of Excellence – Analytics, designated to basic and advanced time series analytics</w:t>
       </w:r>
       <w:r>
         <w:rPr>
@@ -2411,55 +2357,13 @@
         <w:rPr>
           <w:lang w:val="en-US"/>
         </w:rPr>
-        <w:t xml:space="preserve">data is extracted from </w:t>
-      </w:r>
-      <w:proofErr w:type="spellStart"/>
-      <w:r>
-        <w:rPr>
-          <w:lang w:val="en-US"/>
-        </w:rPr>
-        <w:t>Cognite</w:t>
-      </w:r>
-      <w:proofErr w:type="spellEnd"/>
-      <w:r>
-        <w:rPr>
-          <w:lang w:val="en-US"/>
-        </w:rPr>
-        <w:t xml:space="preserve"> Fusion Prod, </w:t>
-      </w:r>
-      <w:r>
-        <w:rPr>
-          <w:lang w:val="en-US"/>
-        </w:rPr>
-        <w:t xml:space="preserve">transformed with </w:t>
-      </w:r>
-      <w:proofErr w:type="spellStart"/>
-      <w:r>
-        <w:rPr>
-          <w:lang w:val="en-US"/>
-        </w:rPr>
-        <w:t>Cognite</w:t>
-      </w:r>
-      <w:proofErr w:type="spellEnd"/>
-      <w:r>
-        <w:rPr>
-          <w:lang w:val="en-US"/>
-        </w:rPr>
-        <w:t xml:space="preserve"> Functions through Python SDK, written to </w:t>
-      </w:r>
-      <w:proofErr w:type="spellStart"/>
-      <w:r>
-        <w:rPr>
-          <w:lang w:val="en-US"/>
-        </w:rPr>
-        <w:t>Cognite</w:t>
-      </w:r>
-      <w:proofErr w:type="spellEnd"/>
-      <w:r>
-        <w:rPr>
-          <w:lang w:val="en-US"/>
-        </w:rPr>
-        <w:t xml:space="preserve"> Fusion Dev</w:t>
+        <w:t xml:space="preserve">data is extracted from Cognite Fusion Prod, </w:t>
+      </w:r>
+      <w:r>
+        <w:rPr>
+          <w:lang w:val="en-US"/>
+        </w:rPr>
+        <w:t>transformed with Cognite Functions through Python SDK, written to Cognite Fusion Dev</w:t>
       </w:r>
       <w:r>
         <w:rPr>
@@ -2497,21 +2401,7 @@
         <w:rPr>
           <w:lang w:val="en-US"/>
         </w:rPr>
-        <w:t xml:space="preserve"> data product to </w:t>
-      </w:r>
-      <w:proofErr w:type="spellStart"/>
-      <w:r>
-        <w:rPr>
-          <w:lang w:val="en-US"/>
-        </w:rPr>
-        <w:t>Cognite</w:t>
-      </w:r>
-      <w:proofErr w:type="spellEnd"/>
-      <w:r>
-        <w:rPr>
-          <w:lang w:val="en-US"/>
-        </w:rPr>
-        <w:t xml:space="preserve"> Fusion Prod</w:t>
+        <w:t xml:space="preserve"> data product to Cognite Fusion Prod</w:t>
       </w:r>
       <w:r>
         <w:rPr>
@@ -2731,25 +2621,7 @@
           <w:color w:val="4F81BD"/>
           <w:lang w:val="en-US"/>
         </w:rPr>
-        <w:t xml:space="preserve">Describe all the transformations from RAW to CLEAN in a simple easy to read manner as well as all the technical aspects involved in the transformation, such as type of platform used (GCP, Azure or </w:t>
-      </w:r>
-      <w:proofErr w:type="spellStart"/>
-      <w:r>
-        <w:rPr>
-          <w:i/>
-          <w:color w:val="4F81BD"/>
-          <w:lang w:val="en-US"/>
-        </w:rPr>
-        <w:t>Cognite</w:t>
-      </w:r>
-      <w:proofErr w:type="spellEnd"/>
-      <w:r>
-        <w:rPr>
-          <w:i/>
-          <w:color w:val="4F81BD"/>
-          <w:lang w:val="en-US"/>
-        </w:rPr>
-        <w:t xml:space="preserve">), and the different steps (jobs) taken to make it to CLEAN. </w:t>
+        <w:t xml:space="preserve">Describe all the transformations from RAW to CLEAN in a simple easy to read manner as well as all the technical aspects involved in the transformation, such as type of platform used (GCP, Azure or Cognite), and the different steps (jobs) taken to make it to CLEAN. </w:t>
       </w:r>
     </w:p>
     <w:p>
@@ -2870,46 +2742,21 @@
           <w:iCs/>
           <w:lang w:val="en-US"/>
         </w:rPr>
-        <w:t xml:space="preserve">of how to use the </w:t>
-      </w:r>
-      <w:proofErr w:type="spellStart"/>
+        <w:t>of how to use the Cognite</w:t>
+      </w:r>
       <w:r>
         <w:rPr>
           <w:iCs/>
           <w:lang w:val="en-US"/>
         </w:rPr>
-        <w:t>Cognite</w:t>
-      </w:r>
-      <w:proofErr w:type="spellEnd"/>
+        <w:t xml:space="preserve"> Python SDK</w:t>
+      </w:r>
       <w:r>
         <w:rPr>
           <w:iCs/>
           <w:lang w:val="en-US"/>
         </w:rPr>
-        <w:t xml:space="preserve"> Python SDK</w:t>
-      </w:r>
-      <w:r>
-        <w:rPr>
-          <w:iCs/>
-          <w:lang w:val="en-US"/>
-        </w:rPr>
-        <w:t xml:space="preserve">, together with </w:t>
-      </w:r>
-      <w:proofErr w:type="spellStart"/>
-      <w:r>
-        <w:rPr>
-          <w:iCs/>
-          <w:lang w:val="en-US"/>
-        </w:rPr>
-        <w:t>Cognite</w:t>
-      </w:r>
-      <w:proofErr w:type="spellEnd"/>
-      <w:r>
-        <w:rPr>
-          <w:iCs/>
-          <w:lang w:val="en-US"/>
-        </w:rPr>
-        <w:t xml:space="preserve"> Functions,</w:t>
+        <w:t>, together with Cognite Functions,</w:t>
       </w:r>
       <w:r>
         <w:rPr>
@@ -2964,9 +2811,8 @@
           <w:szCs w:val="22"/>
           <w:lang w:val="en-US"/>
         </w:rPr>
-        <w:t xml:space="preserve">To deploy data to the </w:t>
-      </w:r>
-      <w:proofErr w:type="spellStart"/>
+        <w:t>To deploy data to the Cognite Fusion Dev en</w:t>
+      </w:r>
       <w:r>
         <w:rPr>
           <w:b w:val="0"/>
@@ -2975,9 +2821,8 @@
           <w:szCs w:val="22"/>
           <w:lang w:val="en-US"/>
         </w:rPr>
-        <w:t>Cognite</w:t>
-      </w:r>
-      <w:proofErr w:type="spellEnd"/>
+        <w:t>v</w:t>
+      </w:r>
       <w:r>
         <w:rPr>
           <w:b w:val="0"/>
@@ -2986,7 +2831,7 @@
           <w:szCs w:val="22"/>
           <w:lang w:val="en-US"/>
         </w:rPr>
-        <w:t xml:space="preserve"> Fusion Dev en</w:t>
+        <w:t>ironment,</w:t>
       </w:r>
       <w:r>
         <w:rPr>
@@ -2996,8 +2841,9 @@
           <w:szCs w:val="22"/>
           <w:lang w:val="en-US"/>
         </w:rPr>
-        <w:t>v</w:t>
-      </w:r>
+        <w:t xml:space="preserve"> we need </w:t>
+      </w:r>
+      <w:proofErr w:type="gramStart"/>
       <w:r>
         <w:rPr>
           <w:b w:val="0"/>
@@ -3006,8 +2852,9 @@
           <w:szCs w:val="22"/>
           <w:lang w:val="en-US"/>
         </w:rPr>
-        <w:t>ironment,</w:t>
-      </w:r>
+        <w:t>write</w:t>
+      </w:r>
+      <w:proofErr w:type="gramEnd"/>
       <w:r>
         <w:rPr>
           <w:b w:val="0"/>
@@ -3016,9 +2863,8 @@
           <w:szCs w:val="22"/>
           <w:lang w:val="en-US"/>
         </w:rPr>
-        <w:t xml:space="preserve"> we need </w:t>
-      </w:r>
-      <w:proofErr w:type="gramStart"/>
+        <w:t xml:space="preserve"> access to </w:t>
+      </w:r>
       <w:r>
         <w:rPr>
           <w:b w:val="0"/>
@@ -3027,9 +2873,8 @@
           <w:szCs w:val="22"/>
           <w:lang w:val="en-US"/>
         </w:rPr>
-        <w:t>write</w:t>
-      </w:r>
-      <w:proofErr w:type="gramEnd"/>
+        <w:t xml:space="preserve">a designated dataset. This is done by submitting an </w:t>
+      </w:r>
       <w:r>
         <w:rPr>
           <w:b w:val="0"/>
@@ -3038,49 +2883,7 @@
           <w:szCs w:val="22"/>
           <w:lang w:val="en-US"/>
         </w:rPr>
-        <w:t xml:space="preserve"> access to </w:t>
-      </w:r>
-      <w:r>
-        <w:rPr>
-          <w:b w:val="0"/>
-          <w:bCs/>
-          <w:sz w:val="22"/>
-          <w:szCs w:val="22"/>
-          <w:lang w:val="en-US"/>
-        </w:rPr>
-        <w:t xml:space="preserve">a designated dataset. This is done by submitting an </w:t>
-      </w:r>
-      <w:r>
-        <w:rPr>
-          <w:b w:val="0"/>
-          <w:bCs/>
-          <w:sz w:val="22"/>
-          <w:szCs w:val="22"/>
-          <w:lang w:val="en-US"/>
-        </w:rPr>
-        <w:t xml:space="preserve">access request form for </w:t>
-      </w:r>
-      <w:proofErr w:type="spellStart"/>
-      <w:r>
-        <w:rPr>
-          <w:b w:val="0"/>
-          <w:bCs/>
-          <w:sz w:val="22"/>
-          <w:szCs w:val="22"/>
-          <w:lang w:val="en-US"/>
-        </w:rPr>
-        <w:t>Cognite</w:t>
-      </w:r>
-      <w:proofErr w:type="spellEnd"/>
-      <w:r>
-        <w:rPr>
-          <w:b w:val="0"/>
-          <w:bCs/>
-          <w:sz w:val="22"/>
-          <w:szCs w:val="22"/>
-          <w:lang w:val="en-US"/>
-        </w:rPr>
-        <w:t xml:space="preserve"> Data Fusion. </w:t>
+        <w:t xml:space="preserve">access request form for Cognite Data Fusion. </w:t>
       </w:r>
       <w:bookmarkEnd w:id="7"/>
       <w:r>
@@ -3214,29 +3017,7 @@
           <w:szCs w:val="22"/>
           <w:lang w:val="en-US"/>
         </w:rPr>
-        <w:t xml:space="preserve"> select </w:t>
-      </w:r>
-      <w:proofErr w:type="spellStart"/>
-      <w:r>
-        <w:rPr>
-          <w:b w:val="0"/>
-          <w:bCs/>
-          <w:sz w:val="22"/>
-          <w:szCs w:val="22"/>
-          <w:lang w:val="en-US"/>
-        </w:rPr>
-        <w:t>Cognite</w:t>
-      </w:r>
-      <w:proofErr w:type="spellEnd"/>
-      <w:r>
-        <w:rPr>
-          <w:b w:val="0"/>
-          <w:bCs/>
-          <w:sz w:val="22"/>
-          <w:szCs w:val="22"/>
-          <w:lang w:val="en-US"/>
-        </w:rPr>
-        <w:t xml:space="preserve"> Data Fusion</w:t>
+        <w:t xml:space="preserve"> select Cognite Data Fusion</w:t>
       </w:r>
       <w:r>
         <w:rPr>
@@ -3515,29 +3296,7 @@
           <w:szCs w:val="22"/>
           <w:lang w:val="en-US"/>
         </w:rPr>
-        <w:t xml:space="preserve">our </w:t>
-      </w:r>
-      <w:proofErr w:type="spellStart"/>
-      <w:r>
-        <w:rPr>
-          <w:b w:val="0"/>
-          <w:bCs/>
-          <w:sz w:val="22"/>
-          <w:szCs w:val="22"/>
-          <w:lang w:val="en-US"/>
-        </w:rPr>
-        <w:t>Cognite</w:t>
-      </w:r>
-      <w:proofErr w:type="spellEnd"/>
-      <w:r>
-        <w:rPr>
-          <w:b w:val="0"/>
-          <w:bCs/>
-          <w:sz w:val="22"/>
-          <w:szCs w:val="22"/>
-          <w:lang w:val="en-US"/>
-        </w:rPr>
-        <w:t xml:space="preserve"> Functions Template.</w:t>
+        <w:t>our Cognite Functions Template.</w:t>
       </w:r>
     </w:p>
     <w:p>
@@ -3707,29 +3466,7 @@
           <w:szCs w:val="22"/>
           <w:lang w:val="en-US"/>
         </w:rPr>
-        <w:t xml:space="preserve">mention </w:t>
-      </w:r>
-      <w:proofErr w:type="spellStart"/>
-      <w:r>
-        <w:rPr>
-          <w:b w:val="0"/>
-          <w:bCs/>
-          <w:sz w:val="22"/>
-          <w:szCs w:val="22"/>
-          <w:lang w:val="en-US"/>
-        </w:rPr>
-        <w:t>Cognite</w:t>
-      </w:r>
-      <w:proofErr w:type="spellEnd"/>
-      <w:r>
-        <w:rPr>
-          <w:b w:val="0"/>
-          <w:bCs/>
-          <w:sz w:val="22"/>
-          <w:szCs w:val="22"/>
-          <w:lang w:val="en-US"/>
-        </w:rPr>
-        <w:t xml:space="preserve"> Functions and Python SDK</w:t>
+        <w:t>mention Cognite Functions and Python SDK</w:t>
       </w:r>
     </w:p>
     <w:p>
@@ -3920,6 +3657,36 @@
     </w:p>
     <w:p>
       <w:pPr>
+        <w:pStyle w:val="ListParagraph"/>
+        <w:numPr>
+          <w:ilvl w:val="1"/>
+          <w:numId w:val="31"/>
+        </w:numPr>
+        <w:rPr>
+          <w:lang w:val="en-US"/>
+        </w:rPr>
+      </w:pPr>
+      <w:r>
+        <w:rPr>
+          <w:lang w:val="en-US"/>
+        </w:rPr>
+        <w:t xml:space="preserve">(“Files: READ” must be ticked since the Aker BP tenant in CDF requires </w:t>
+      </w:r>
+      <w:r>
+        <w:rPr>
+          <w:lang w:val="en-US"/>
+        </w:rPr>
+        <w:t xml:space="preserve">Cognite Functions to be associated with a dataset, which is </w:t>
+      </w:r>
+      <w:r>
+        <w:rPr>
+          <w:lang w:val="en-US"/>
+        </w:rPr>
+        <w:t>connected through a File).</w:t>
+      </w:r>
+    </w:p>
+    <w:p>
+      <w:pPr>
         <w:pStyle w:val="Heading1"/>
         <w:numPr>
           <w:ilvl w:val="0"/>
@@ -3953,99 +3720,17 @@
           <w:szCs w:val="22"/>
           <w:lang w:val="en-US"/>
         </w:rPr>
-        <w:t>WRITE</w:t>
+        <w:t>WRITE access to CDF resources</w:t>
       </w:r>
       <w:r>
         <w:rPr>
           <w:b w:val="0"/>
           <w:bCs/>
-          <w:i/>
-          <w:iCs/>
-          <w:sz w:val="22"/>
-          <w:szCs w:val="22"/>
-          <w:lang w:val="en-US"/>
-        </w:rPr>
-        <w:t xml:space="preserve"> access to CDF resources</w:t>
-      </w:r>
-      <w:r>
-        <w:rPr>
-          <w:b w:val="0"/>
-          <w:bCs/>
-          <w:sz w:val="22"/>
-          <w:szCs w:val="22"/>
-          <w:lang w:val="en-US"/>
-        </w:rPr>
-        <w:t xml:space="preserve">* tick off “Time Series </w:t>
-      </w:r>
-      <w:r>
-        <w:rPr>
-          <w:b w:val="0"/>
-          <w:bCs/>
-          <w:sz w:val="22"/>
-          <w:szCs w:val="22"/>
-          <w:lang w:val="en-US"/>
-        </w:rPr>
-        <w:t>WRITE</w:t>
-      </w:r>
-      <w:r>
-        <w:rPr>
-          <w:b w:val="0"/>
-          <w:bCs/>
-          <w:sz w:val="22"/>
-          <w:szCs w:val="22"/>
-          <w:lang w:val="en-US"/>
-        </w:rPr>
-        <w:t xml:space="preserve">”, “Files </w:t>
-      </w:r>
-      <w:r>
-        <w:rPr>
-          <w:b w:val="0"/>
-          <w:bCs/>
-          <w:sz w:val="22"/>
-          <w:szCs w:val="22"/>
-          <w:lang w:val="en-US"/>
-        </w:rPr>
-        <w:t>WRITE</w:t>
-      </w:r>
-      <w:r>
-        <w:rPr>
-          <w:b w:val="0"/>
-          <w:bCs/>
-          <w:sz w:val="22"/>
-          <w:szCs w:val="22"/>
-          <w:lang w:val="en-US"/>
-        </w:rPr>
-        <w:t xml:space="preserve">”, “Relationships </w:t>
-      </w:r>
-      <w:r>
-        <w:rPr>
-          <w:b w:val="0"/>
-          <w:bCs/>
-          <w:sz w:val="22"/>
-          <w:szCs w:val="22"/>
-          <w:lang w:val="en-US"/>
-        </w:rPr>
-        <w:t>WRITE</w:t>
-      </w:r>
-      <w:r>
-        <w:rPr>
-          <w:b w:val="0"/>
-          <w:bCs/>
-          <w:sz w:val="22"/>
-          <w:szCs w:val="22"/>
-          <w:lang w:val="en-US"/>
-        </w:rPr>
-        <w:t>” and “Functions</w:t>
-      </w:r>
-      <w:r>
-        <w:rPr>
-          <w:b w:val="0"/>
-          <w:bCs/>
-          <w:sz w:val="22"/>
-          <w:szCs w:val="22"/>
-          <w:lang w:val="en-US"/>
-        </w:rPr>
-        <w:t xml:space="preserve"> </w:t>
+          <w:sz w:val="22"/>
+          <w:szCs w:val="22"/>
+          <w:lang w:val="en-US"/>
+        </w:rPr>
+        <w:t xml:space="preserve">* tick off “Time Series WRITE”, “Files WRITE”, “Relationships WRITE” and “Functions </w:t>
       </w:r>
       <w:proofErr w:type="gramStart"/>
       <w:r>
@@ -4431,18 +4116,7 @@
           <w:szCs w:val="22"/>
           <w:lang w:val="en-US"/>
         </w:rPr>
-        <w:t>scoped to the “Center of Excellence – Analytics” dataset</w:t>
-      </w:r>
-      <w:r>
-        <w:rPr>
-          <w:rStyle w:val="normaltextrun"/>
-          <w:rFonts w:ascii="Arial" w:hAnsi="Arial" w:cs="Arial"/>
-          <w:color w:val="FF0000"/>
-          <w:sz w:val="22"/>
-          <w:szCs w:val="22"/>
-          <w:lang w:val="en-US"/>
-        </w:rPr>
-        <w:t>)</w:t>
+        <w:t>scoped to the “Center of Excellence – Analytics” dataset)</w:t>
       </w:r>
     </w:p>
     <w:p>
@@ -4922,7 +4596,6 @@
               <w:rPr>
                 <w:b/>
               </w:rPr>
-              <w:lastRenderedPageBreak/>
               <w:t>Application</w:t>
             </w:r>
           </w:p>
@@ -5570,7 +5243,7 @@
             </wp:anchor>
           </w:drawing>
         </mc:Choice>
-        <mc:Fallback xmlns:a="http://schemas.openxmlformats.org/drawingml/2006/main" xmlns:a14="http://schemas.microsoft.com/office/drawing/2010/main">
+        <mc:Fallback xmlns:a14="http://schemas.microsoft.com/office/drawing/2010/main" xmlns:a="http://schemas.openxmlformats.org/drawingml/2006/main">
           <w:pict w14:anchorId="193B6D95">
             <v:line id="Conector reto 3" style="position:absolute;z-index:251657728;visibility:visible;mso-wrap-style:square;mso-width-percent:0;mso-height-percent:0;mso-wrap-distance-left:9pt;mso-wrap-distance-top:.mm;mso-wrap-distance-right:9pt;mso-wrap-distance-bottom:.mm;mso-position-horizontal:absolute;mso-position-horizontal-relative:text;mso-position-vertical:absolute;mso-position-vertical-relative:text;mso-width-percent:0;mso-height-percent:0;mso-width-relative:page;mso-height-relative:page" o:spid="_x0000_s1026" strokeweight="1.15pt" from="-24.8pt,12.8pt" to="493.45pt,12.8pt" w14:anchorId="75D88D15" o:gfxdata="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">
               <o:lock v:ext="edit" shapetype="f"/>
@@ -9247,102 +8920,6 @@
 </file>
 
 <file path=customXml/item1.xml><?xml version="1.0" encoding="utf-8"?>
-<p:properties xmlns:p="http://schemas.microsoft.com/office/2006/metadata/properties" xmlns:xsi="http://www.w3.org/2001/XMLSchema-instance" xmlns:pc="http://schemas.microsoft.com/office/infopath/2007/PartnerControls">
-  <documentManagement>
-    <DWH_x0020_Document_x0020_Type xmlns="781dbc50-c581-403b-9338-f86bda578cf1" xsi:nil="true"/>
-    <abpYear xmlns="4299079d-07be-48bb-be58-3ae8787f8b19" xsi:nil="true"/>
-    <l722cedc815f4f8c8fdfe068712d18f5 xmlns="b1cc6f3b-bf39-43a5-8a3e-301e7dd3dbe6">
-      <Terms xmlns="http://schemas.microsoft.com/office/infopath/2007/PartnerControls"/>
-    </l722cedc815f4f8c8fdfe068712d18f5>
-    <abpContentOwner xmlns="4299079d-07be-48bb-be58-3ae8787f8b19">Lars-Erik Ydstie</abpContentOwner>
-    <abpCompany xmlns="4299079d-07be-48bb-be58-3ae8787f8b19">Aker BP</abpCompany>
-    <abpUnitName xmlns="4299079d-07be-48bb-be58-3ae8787f8b19">IMT</abpUnitName>
-    <ab563cbcca4a4a57b7ea620b38839ed6 xmlns="b1cc6f3b-bf39-43a5-8a3e-301e7dd3dbe6">
-      <Terms xmlns="http://schemas.microsoft.com/office/infopath/2007/PartnerControls"/>
-    </ab563cbcca4a4a57b7ea620b38839ed6>
-    <DWH_IT_Application xmlns="781dbc50-c581-403b-9338-f86bda578cf1" xsi:nil="true"/>
-    <abpSecurityClassification xmlns="4299079d-07be-48bb-be58-3ae8787f8b19">Internal</abpSecurityClassification>
-    <k9fb8ce793fd4c3cb2c2c0411d3066a6 xmlns="b1cc6f3b-bf39-43a5-8a3e-301e7dd3dbe6">
-      <Terms xmlns="http://schemas.microsoft.com/office/infopath/2007/PartnerControls">
-        <TermInfo xmlns="http://schemas.microsoft.com/office/infopath/2007/PartnerControls">
-          <TermName xmlns="http://schemas.microsoft.com/office/infopath/2007/PartnerControls">Aker BP Teamsite</TermName>
-          <TermId xmlns="http://schemas.microsoft.com/office/infopath/2007/PartnerControls">f217128c-932a-4ffd-bac0-0e2bc576d10e</TermId>
-        </TermInfo>
-      </Terms>
-    </k9fb8ce793fd4c3cb2c2c0411d3066a6>
-    <g58bfe77c7654032a10eb1d020b2a250 xmlns="b1cc6f3b-bf39-43a5-8a3e-301e7dd3dbe6">
-      <Terms xmlns="http://schemas.microsoft.com/office/infopath/2007/PartnerControls"/>
-    </g58bfe77c7654032a10eb1d020b2a250>
-    <kf1c628064ea4cc491fd5305fb15fc76 xmlns="b1cc6f3b-bf39-43a5-8a3e-301e7dd3dbe6">
-      <Terms xmlns="http://schemas.microsoft.com/office/infopath/2007/PartnerControls">
-        <TermInfo xmlns="http://schemas.microsoft.com/office/infopath/2007/PartnerControls">
-          <TermName xmlns="http://schemas.microsoft.com/office/infopath/2007/PartnerControls">Guideline</TermName>
-          <TermId xmlns="http://schemas.microsoft.com/office/infopath/2007/PartnerControls">9b55bf45-4ef7-47a1-aa2a-ad75ba805a81</TermId>
-        </TermInfo>
-      </Terms>
-    </kf1c628064ea4cc491fd5305fb15fc76>
-    <lbebd974dbd24be796f41f1e379def20 xmlns="b1cc6f3b-bf39-43a5-8a3e-301e7dd3dbe6">
-      <Terms xmlns="http://schemas.microsoft.com/office/infopath/2007/PartnerControls">
-        <TermInfo xmlns="http://schemas.microsoft.com/office/infopath/2007/PartnerControls">
-          <TermName xmlns="http://schemas.microsoft.com/office/infopath/2007/PartnerControls">Information governance</TermName>
-          <TermId xmlns="http://schemas.microsoft.com/office/infopath/2007/PartnerControls">9cac8325-56bd-4ffb-9432-403dc4dc3bab</TermId>
-        </TermInfo>
-      </Terms>
-    </lbebd974dbd24be796f41f1e379def20>
-    <TaxCatchAll xmlns="b1cc6f3b-bf39-43a5-8a3e-301e7dd3dbe6">
-      <Value>27</Value>
-      <Value>20</Value>
-      <Value>1</Value>
-    </TaxCatchAll>
-    <j39a79557b23449a9666bc6bb8fa8bb8 xmlns="b1cc6f3b-bf39-43a5-8a3e-301e7dd3dbe6">
-      <Terms xmlns="http://schemas.microsoft.com/office/infopath/2007/PartnerControls"/>
-    </j39a79557b23449a9666bc6bb8fa8bb8>
-    <f81b154a44f44af38780c271dfc8948d xmlns="b1cc6f3b-bf39-43a5-8a3e-301e7dd3dbe6">
-      <Terms xmlns="http://schemas.microsoft.com/office/infopath/2007/PartnerControls"/>
-    </f81b154a44f44af38780c271dfc8948d>
-    <abpBusinessCritical xmlns="4299079d-07be-48bb-be58-3ae8787f8b19">Yes</abpBusinessCritical>
-    <g3c670b4e50546099b0a453b3ee82c77 xmlns="b1cc6f3b-bf39-43a5-8a3e-301e7dd3dbe6">
-      <Terms xmlns="http://schemas.microsoft.com/office/infopath/2007/PartnerControls"/>
-    </g3c670b4e50546099b0a453b3ee82c77>
-    <g35739b5b89e426e851ef49f02759141 xmlns="b1cc6f3b-bf39-43a5-8a3e-301e7dd3dbe6">
-      <Terms xmlns="http://schemas.microsoft.com/office/infopath/2007/PartnerControls"/>
-    </g35739b5b89e426e851ef49f02759141>
-    <h30ea4abcab140beaac74102b4540714 xmlns="b1cc6f3b-bf39-43a5-8a3e-301e7dd3dbe6">
-      <Terms xmlns="http://schemas.microsoft.com/office/infopath/2007/PartnerControls"/>
-    </h30ea4abcab140beaac74102b4540714>
-    <ie66aedc840c480fb6e47111eb33a027 xmlns="b1cc6f3b-bf39-43a5-8a3e-301e7dd3dbe6">
-      <Terms xmlns="http://schemas.microsoft.com/office/infopath/2007/PartnerControls"/>
-    </ie66aedc840c480fb6e47111eb33a027>
-    <Responsible xmlns="781dbc50-c581-403b-9338-f86bda578cf1">
-      <UserInfo>
-        <DisplayName/>
-        <AccountId xsi:nil="true"/>
-        <AccountType/>
-      </UserInfo>
-    </Responsible>
-    <n1uw xmlns="781dbc50-c581-403b-9338-f86bda578cf1" xsi:nil="true"/>
-    <_Flow_SignoffStatus xmlns="781dbc50-c581-403b-9338-f86bda578cf1" xsi:nil="true"/>
-    <lcf76f155ced4ddcb4097134ff3c332f xmlns="781dbc50-c581-403b-9338-f86bda578cf1">
-      <Terms xmlns="http://schemas.microsoft.com/office/infopath/2007/PartnerControls"/>
-    </lcf76f155ced4ddcb4097134ff3c332f>
-  </documentManagement>
-</p:properties>
-</file>
-
-<file path=customXml/item2.xml><?xml version="1.0" encoding="utf-8"?>
-<b:Sources xmlns:b="http://schemas.openxmlformats.org/officeDocument/2006/bibliography" xmlns="http://schemas.openxmlformats.org/officeDocument/2006/bibliography" SelectedStyle="\APA.XSL" StyleName="APA"/>
-</file>
-
-<file path=customXml/item3.xml><?xml version="1.0" encoding="utf-8"?>
-<?mso-contentType ?>
-<FormTemplates xmlns="http://schemas.microsoft.com/sharepoint/v3/contenttype/forms">
-  <Display>DocumentLibraryForm</Display>
-  <Edit>DocumentLibraryForm</Edit>
-  <New>DocumentLibraryForm</New>
-</FormTemplates>
-</file>
-
-<file path=customXml/item4.xml><?xml version="1.0" encoding="utf-8"?>
 <ct:contentTypeSchema xmlns:ct="http://schemas.microsoft.com/office/2006/metadata/contentType" xmlns:ma="http://schemas.microsoft.com/office/2006/metadata/properties/metaAttributes" ct:_="" ma:_="" ma:contentTypeName="Aker BP Document" ma:contentTypeID="0x010100DACBF78A35F5C742A724F1E187D150440053BF30B861977F448D9589C932B8C290" ma:contentTypeVersion="44" ma:contentTypeDescription="" ma:contentTypeScope="" ma:versionID="c3b16f53edf75ead15fe0359c9de04d0">
   <xsd:schema xmlns:xsd="http://www.w3.org/2001/XMLSchema" xmlns:xs="http://www.w3.org/2001/XMLSchema" xmlns:p="http://schemas.microsoft.com/office/2006/metadata/properties" xmlns:ns2="4299079d-07be-48bb-be58-3ae8787f8b19" xmlns:ns3="b1cc6f3b-bf39-43a5-8a3e-301e7dd3dbe6" xmlns:ns4="781dbc50-c581-403b-9338-f86bda578cf1" targetNamespace="http://schemas.microsoft.com/office/2006/metadata/properties" ma:root="true" ma:fieldsID="35a9fec4dece03d5ef0e0b229d1a1b13" ns2:_="" ns3:_="" ns4:_="">
     <xsd:import namespace="4299079d-07be-48bb-be58-3ae8787f8b19"/>
@@ -9838,35 +9415,103 @@
 </ct:contentTypeSchema>
 </file>
 
-<file path=customXml/itemProps1.xml><?xml version="1.0" encoding="utf-8"?>
-<ds:datastoreItem xmlns:ds="http://schemas.openxmlformats.org/officeDocument/2006/customXml" ds:itemID="{7B00F293-A3E5-460A-8CD0-A8FA2C8A0E04}">
-  <ds:schemaRefs>
-    <ds:schemaRef ds:uri="http://schemas.microsoft.com/office/2006/metadata/properties"/>
-    <ds:schemaRef ds:uri="http://schemas.microsoft.com/office/infopath/2007/PartnerControls"/>
-    <ds:schemaRef ds:uri="781dbc50-c581-403b-9338-f86bda578cf1"/>
-    <ds:schemaRef ds:uri="4299079d-07be-48bb-be58-3ae8787f8b19"/>
-    <ds:schemaRef ds:uri="b1cc6f3b-bf39-43a5-8a3e-301e7dd3dbe6"/>
-  </ds:schemaRefs>
-</ds:datastoreItem>
+<file path=customXml/item2.xml><?xml version="1.0" encoding="utf-8"?>
+<?mso-contentType ?>
+<FormTemplates xmlns="http://schemas.microsoft.com/sharepoint/v3/contenttype/forms">
+  <Display>DocumentLibraryForm</Display>
+  <Edit>DocumentLibraryForm</Edit>
+  <New>DocumentLibraryForm</New>
+</FormTemplates>
 </file>
 
-<file path=customXml/itemProps2.xml><?xml version="1.0" encoding="utf-8"?>
-<ds:datastoreItem xmlns:ds="http://schemas.openxmlformats.org/officeDocument/2006/customXml" ds:itemID="{EF3319DE-8331-4F42-B892-8D8FEADCE275}">
-  <ds:schemaRefs>
-    <ds:schemaRef ds:uri="http://schemas.openxmlformats.org/officeDocument/2006/bibliography"/>
-  </ds:schemaRefs>
-</ds:datastoreItem>
+<file path=customXml/item3.xml><?xml version="1.0" encoding="utf-8"?>
+<b:Sources xmlns:b="http://schemas.openxmlformats.org/officeDocument/2006/bibliography" xmlns="http://schemas.openxmlformats.org/officeDocument/2006/bibliography" SelectedStyle="\APA.XSL" StyleName="APA"/>
 </file>
 
-<file path=customXml/itemProps3.xml><?xml version="1.0" encoding="utf-8"?>
-<ds:datastoreItem xmlns:ds="http://schemas.openxmlformats.org/officeDocument/2006/customXml" ds:itemID="{3146552A-78EC-4992-8734-A72982EE577D}">
-  <ds:schemaRefs>
-    <ds:schemaRef ds:uri="http://schemas.microsoft.com/sharepoint/v3/contenttype/forms"/>
-  </ds:schemaRefs>
-</ds:datastoreItem>
+<file path=customXml/item4.xml><?xml version="1.0" encoding="utf-8"?>
+<p:properties xmlns:p="http://schemas.microsoft.com/office/2006/metadata/properties" xmlns:xsi="http://www.w3.org/2001/XMLSchema-instance" xmlns:pc="http://schemas.microsoft.com/office/infopath/2007/PartnerControls">
+  <documentManagement>
+    <DWH_x0020_Document_x0020_Type xmlns="781dbc50-c581-403b-9338-f86bda578cf1" xsi:nil="true"/>
+    <abpYear xmlns="4299079d-07be-48bb-be58-3ae8787f8b19" xsi:nil="true"/>
+    <l722cedc815f4f8c8fdfe068712d18f5 xmlns="b1cc6f3b-bf39-43a5-8a3e-301e7dd3dbe6">
+      <Terms xmlns="http://schemas.microsoft.com/office/infopath/2007/PartnerControls"/>
+    </l722cedc815f4f8c8fdfe068712d18f5>
+    <abpContentOwner xmlns="4299079d-07be-48bb-be58-3ae8787f8b19">Lars-Erik Ydstie</abpContentOwner>
+    <abpCompany xmlns="4299079d-07be-48bb-be58-3ae8787f8b19">Aker BP</abpCompany>
+    <abpUnitName xmlns="4299079d-07be-48bb-be58-3ae8787f8b19">IMT</abpUnitName>
+    <ab563cbcca4a4a57b7ea620b38839ed6 xmlns="b1cc6f3b-bf39-43a5-8a3e-301e7dd3dbe6">
+      <Terms xmlns="http://schemas.microsoft.com/office/infopath/2007/PartnerControls"/>
+    </ab563cbcca4a4a57b7ea620b38839ed6>
+    <DWH_IT_Application xmlns="781dbc50-c581-403b-9338-f86bda578cf1" xsi:nil="true"/>
+    <abpSecurityClassification xmlns="4299079d-07be-48bb-be58-3ae8787f8b19">Internal</abpSecurityClassification>
+    <k9fb8ce793fd4c3cb2c2c0411d3066a6 xmlns="b1cc6f3b-bf39-43a5-8a3e-301e7dd3dbe6">
+      <Terms xmlns="http://schemas.microsoft.com/office/infopath/2007/PartnerControls">
+        <TermInfo xmlns="http://schemas.microsoft.com/office/infopath/2007/PartnerControls">
+          <TermName xmlns="http://schemas.microsoft.com/office/infopath/2007/PartnerControls">Aker BP Teamsite</TermName>
+          <TermId xmlns="http://schemas.microsoft.com/office/infopath/2007/PartnerControls">f217128c-932a-4ffd-bac0-0e2bc576d10e</TermId>
+        </TermInfo>
+      </Terms>
+    </k9fb8ce793fd4c3cb2c2c0411d3066a6>
+    <g58bfe77c7654032a10eb1d020b2a250 xmlns="b1cc6f3b-bf39-43a5-8a3e-301e7dd3dbe6">
+      <Terms xmlns="http://schemas.microsoft.com/office/infopath/2007/PartnerControls"/>
+    </g58bfe77c7654032a10eb1d020b2a250>
+    <kf1c628064ea4cc491fd5305fb15fc76 xmlns="b1cc6f3b-bf39-43a5-8a3e-301e7dd3dbe6">
+      <Terms xmlns="http://schemas.microsoft.com/office/infopath/2007/PartnerControls">
+        <TermInfo xmlns="http://schemas.microsoft.com/office/infopath/2007/PartnerControls">
+          <TermName xmlns="http://schemas.microsoft.com/office/infopath/2007/PartnerControls">Guideline</TermName>
+          <TermId xmlns="http://schemas.microsoft.com/office/infopath/2007/PartnerControls">9b55bf45-4ef7-47a1-aa2a-ad75ba805a81</TermId>
+        </TermInfo>
+      </Terms>
+    </kf1c628064ea4cc491fd5305fb15fc76>
+    <lbebd974dbd24be796f41f1e379def20 xmlns="b1cc6f3b-bf39-43a5-8a3e-301e7dd3dbe6">
+      <Terms xmlns="http://schemas.microsoft.com/office/infopath/2007/PartnerControls">
+        <TermInfo xmlns="http://schemas.microsoft.com/office/infopath/2007/PartnerControls">
+          <TermName xmlns="http://schemas.microsoft.com/office/infopath/2007/PartnerControls">Information governance</TermName>
+          <TermId xmlns="http://schemas.microsoft.com/office/infopath/2007/PartnerControls">9cac8325-56bd-4ffb-9432-403dc4dc3bab</TermId>
+        </TermInfo>
+      </Terms>
+    </lbebd974dbd24be796f41f1e379def20>
+    <TaxCatchAll xmlns="b1cc6f3b-bf39-43a5-8a3e-301e7dd3dbe6">
+      <Value>27</Value>
+      <Value>20</Value>
+      <Value>1</Value>
+    </TaxCatchAll>
+    <j39a79557b23449a9666bc6bb8fa8bb8 xmlns="b1cc6f3b-bf39-43a5-8a3e-301e7dd3dbe6">
+      <Terms xmlns="http://schemas.microsoft.com/office/infopath/2007/PartnerControls"/>
+    </j39a79557b23449a9666bc6bb8fa8bb8>
+    <f81b154a44f44af38780c271dfc8948d xmlns="b1cc6f3b-bf39-43a5-8a3e-301e7dd3dbe6">
+      <Terms xmlns="http://schemas.microsoft.com/office/infopath/2007/PartnerControls"/>
+    </f81b154a44f44af38780c271dfc8948d>
+    <abpBusinessCritical xmlns="4299079d-07be-48bb-be58-3ae8787f8b19">Yes</abpBusinessCritical>
+    <g3c670b4e50546099b0a453b3ee82c77 xmlns="b1cc6f3b-bf39-43a5-8a3e-301e7dd3dbe6">
+      <Terms xmlns="http://schemas.microsoft.com/office/infopath/2007/PartnerControls"/>
+    </g3c670b4e50546099b0a453b3ee82c77>
+    <g35739b5b89e426e851ef49f02759141 xmlns="b1cc6f3b-bf39-43a5-8a3e-301e7dd3dbe6">
+      <Terms xmlns="http://schemas.microsoft.com/office/infopath/2007/PartnerControls"/>
+    </g35739b5b89e426e851ef49f02759141>
+    <h30ea4abcab140beaac74102b4540714 xmlns="b1cc6f3b-bf39-43a5-8a3e-301e7dd3dbe6">
+      <Terms xmlns="http://schemas.microsoft.com/office/infopath/2007/PartnerControls"/>
+    </h30ea4abcab140beaac74102b4540714>
+    <ie66aedc840c480fb6e47111eb33a027 xmlns="b1cc6f3b-bf39-43a5-8a3e-301e7dd3dbe6">
+      <Terms xmlns="http://schemas.microsoft.com/office/infopath/2007/PartnerControls"/>
+    </ie66aedc840c480fb6e47111eb33a027>
+    <Responsible xmlns="781dbc50-c581-403b-9338-f86bda578cf1">
+      <UserInfo>
+        <DisplayName/>
+        <AccountId xsi:nil="true"/>
+        <AccountType/>
+      </UserInfo>
+    </Responsible>
+    <n1uw xmlns="781dbc50-c581-403b-9338-f86bda578cf1" xsi:nil="true"/>
+    <_Flow_SignoffStatus xmlns="781dbc50-c581-403b-9338-f86bda578cf1" xsi:nil="true"/>
+    <lcf76f155ced4ddcb4097134ff3c332f xmlns="781dbc50-c581-403b-9338-f86bda578cf1">
+      <Terms xmlns="http://schemas.microsoft.com/office/infopath/2007/PartnerControls"/>
+    </lcf76f155ced4ddcb4097134ff3c332f>
+  </documentManagement>
+</p:properties>
 </file>
 
-<file path=customXml/itemProps4.xml><?xml version="1.0" encoding="utf-8"?>
+<file path=customXml/itemProps1.xml><?xml version="1.0" encoding="utf-8"?>
 <ds:datastoreItem xmlns:ds="http://schemas.openxmlformats.org/officeDocument/2006/customXml" ds:itemID="{FA86DA35-866A-40D3-A9BB-FA7572515F78}">
   <ds:schemaRefs>
     <ds:schemaRef ds:uri="http://schemas.microsoft.com/office/2006/metadata/contentType"/>
@@ -9884,4 +9529,32 @@
     <ds:schemaRef ds:uri="http://schemas.microsoft.com/internal/obd"/>
   </ds:schemaRefs>
 </ds:datastoreItem>
+</file>
+
+<file path=customXml/itemProps2.xml><?xml version="1.0" encoding="utf-8"?>
+<ds:datastoreItem xmlns:ds="http://schemas.openxmlformats.org/officeDocument/2006/customXml" ds:itemID="{3146552A-78EC-4992-8734-A72982EE577D}">
+  <ds:schemaRefs>
+    <ds:schemaRef ds:uri="http://schemas.microsoft.com/sharepoint/v3/contenttype/forms"/>
+  </ds:schemaRefs>
+</ds:datastoreItem>
+</file>
+
+<file path=customXml/itemProps3.xml><?xml version="1.0" encoding="utf-8"?>
+<ds:datastoreItem xmlns:ds="http://schemas.openxmlformats.org/officeDocument/2006/customXml" ds:itemID="{EF3319DE-8331-4F42-B892-8D8FEADCE275}">
+  <ds:schemaRefs>
+    <ds:schemaRef ds:uri="http://schemas.openxmlformats.org/officeDocument/2006/bibliography"/>
+  </ds:schemaRefs>
+</ds:datastoreItem>
+</file>
+
+<file path=customXml/itemProps4.xml><?xml version="1.0" encoding="utf-8"?>
+<ds:datastoreItem xmlns:ds="http://schemas.openxmlformats.org/officeDocument/2006/customXml" ds:itemID="{7B00F293-A3E5-460A-8CD0-A8FA2C8A0E04}">
+  <ds:schemaRefs>
+    <ds:schemaRef ds:uri="http://schemas.microsoft.com/office/2006/metadata/properties"/>
+    <ds:schemaRef ds:uri="http://schemas.microsoft.com/office/infopath/2007/PartnerControls"/>
+    <ds:schemaRef ds:uri="781dbc50-c581-403b-9338-f86bda578cf1"/>
+    <ds:schemaRef ds:uri="4299079d-07be-48bb-be58-3ae8787f8b19"/>
+    <ds:schemaRef ds:uri="b1cc6f3b-bf39-43a5-8a3e-301e7dd3dbe6"/>
+  </ds:schemaRefs>
+</ds:datastoreItem>
 </file>
</xml_diff>

<commit_message>
Modified backfilling to support aggregates
</commit_message>
<xml_diff>
--- a/docs/dev/2 - DataIntegrationArchitecture_Template.docx
+++ b/docs/dev/2 - DataIntegrationArchitecture_Template.docx
@@ -1815,7 +1815,7 @@
           <w:color w:val="4F81BD"/>
           <w:lang w:val="en-US"/>
         </w:rPr>
-        <w:t xml:space="preserve">This document aims at describing the overall architecture of </w:t>
+        <w:t xml:space="preserve">This document aims </w:t>
       </w:r>
       <w:proofErr w:type="gramStart"/>
       <w:r>
@@ -1824,7 +1824,7 @@
           <w:color w:val="4F81BD"/>
           <w:lang w:val="en-US"/>
         </w:rPr>
-        <w:t>a</w:t>
+        <w:t>at describing</w:t>
       </w:r>
       <w:proofErr w:type="gramEnd"/>
       <w:r>
@@ -1833,24 +1833,42 @@
           <w:color w:val="4F81BD"/>
           <w:lang w:val="en-US"/>
         </w:rPr>
-        <w:t xml:space="preserve"> integration one or more source systems to CDF (RAW or CLEAN). As well as describing the extraction step, it will also describe the following pipeline steps (if applicable), i.e. transformations, </w:t>
-      </w:r>
-      <w:proofErr w:type="spellStart"/>
+        <w:t xml:space="preserve"> the overall architecture of </w:t>
+      </w:r>
+      <w:proofErr w:type="gramStart"/>
       <w:r>
         <w:rPr>
           <w:i/>
           <w:color w:val="4F81BD"/>
           <w:lang w:val="en-US"/>
         </w:rPr>
-        <w:t>contextualisation</w:t>
-      </w:r>
-      <w:proofErr w:type="spellEnd"/>
+        <w:t>a</w:t>
+      </w:r>
+      <w:proofErr w:type="gramEnd"/>
       <w:r>
         <w:rPr>
           <w:i/>
           <w:color w:val="4F81BD"/>
           <w:lang w:val="en-US"/>
         </w:rPr>
+        <w:t xml:space="preserve"> integration one or more source systems to CDF (RAW or CLEAN). As well as describing the extraction step, it will also describe the following pipeline steps (if applicable), i.e. transformations, </w:t>
+      </w:r>
+      <w:proofErr w:type="spellStart"/>
+      <w:r>
+        <w:rPr>
+          <w:i/>
+          <w:color w:val="4F81BD"/>
+          <w:lang w:val="en-US"/>
+        </w:rPr>
+        <w:t>contextualisation</w:t>
+      </w:r>
+      <w:proofErr w:type="spellEnd"/>
+      <w:r>
+        <w:rPr>
+          <w:i/>
+          <w:color w:val="4F81BD"/>
+          <w:lang w:val="en-US"/>
+        </w:rPr>
         <w:t xml:space="preserve"> and any RAW to CLEAN activity. </w:t>
       </w:r>
     </w:p>
@@ -1873,14 +1891,12 @@
         </w:rPr>
         <w:t xml:space="preserve"> </w:t>
       </w:r>
-      <w:proofErr w:type="gramStart"/>
       <w:r>
         <w:rPr>
           <w:lang w:val="en-US"/>
         </w:rPr>
         <w:t>step is</w:t>
       </w:r>
-      <w:proofErr w:type="gramEnd"/>
       <w:r>
         <w:rPr>
           <w:lang w:val="en-US"/>
@@ -2198,52 +2214,6 @@
     </w:p>
     <w:p>
       <w:pPr>
-        <w:jc w:val="both"/>
-        <w:rPr>
-          <w:lang w:val="en-US"/>
-        </w:rPr>
-      </w:pPr>
-      <w:r>
-        <w:rPr>
-          <w:lang w:val="en-US"/>
-        </w:rPr>
-        <w:t xml:space="preserve">The project </w:t>
-      </w:r>
-      <w:proofErr w:type="gramStart"/>
-      <w:r>
-        <w:rPr>
-          <w:lang w:val="en-US"/>
-        </w:rPr>
-        <w:t>demonstrate</w:t>
-      </w:r>
-      <w:proofErr w:type="gramEnd"/>
-      <w:r>
-        <w:rPr>
-          <w:lang w:val="en-US"/>
-        </w:rPr>
-        <w:t xml:space="preserve"> the process by </w:t>
-      </w:r>
-      <w:r>
-        <w:rPr>
-          <w:lang w:val="en-US"/>
-        </w:rPr>
-        <w:t xml:space="preserve">extracting time series data of oil volume percentage in tanks, and transforming the </w:t>
-      </w:r>
-      <w:r>
-        <w:rPr>
-          <w:lang w:val="en-US"/>
-        </w:rPr>
-        <w:t>data to calculate daily average drainage rate</w:t>
-      </w:r>
-      <w:r>
-        <w:rPr>
-          <w:lang w:val="en-US"/>
-        </w:rPr>
-        <w:t xml:space="preserve"> to help detect leakages.</w:t>
-      </w:r>
-    </w:p>
-    <w:p>
-      <w:pPr>
         <w:pStyle w:val="Heading1"/>
       </w:pPr>
       <w:bookmarkStart w:id="2" w:name="_Toc41383222"/>
@@ -2390,6 +2360,12 @@
           <w:lang w:val="en-US"/>
         </w:rPr>
         <w:t xml:space="preserve">deployed as a </w:t>
+      </w:r>
+      <w:r>
+        <w:rPr>
+          <w:lang w:val="en-US"/>
+        </w:rPr>
+        <w:t xml:space="preserve">scheduled and </w:t>
       </w:r>
       <w:r>
         <w:rPr>
@@ -3620,39 +3596,7 @@
           <w:szCs w:val="22"/>
           <w:lang w:val="en-US"/>
         </w:rPr>
-        <w:t xml:space="preserve">* tick off “Time Series READ”, “Files READ”, </w:t>
-      </w:r>
-      <w:r>
-        <w:rPr>
-          <w:b w:val="0"/>
-          <w:bCs/>
-          <w:sz w:val="22"/>
-          <w:szCs w:val="22"/>
-          <w:lang w:val="en-US"/>
-        </w:rPr>
-        <w:t xml:space="preserve">“Relationships READ” and “Functions </w:t>
-      </w:r>
-      <w:proofErr w:type="gramStart"/>
-      <w:r>
-        <w:rPr>
-          <w:b w:val="0"/>
-          <w:bCs/>
-          <w:sz w:val="22"/>
-          <w:szCs w:val="22"/>
-          <w:lang w:val="en-US"/>
-        </w:rPr>
-        <w:t>READ</w:t>
-      </w:r>
-      <w:proofErr w:type="gramEnd"/>
-      <w:r>
-        <w:rPr>
-          <w:b w:val="0"/>
-          <w:bCs/>
-          <w:sz w:val="22"/>
-          <w:szCs w:val="22"/>
-          <w:lang w:val="en-US"/>
-        </w:rPr>
-        <w:t>”</w:t>
+        <w:t xml:space="preserve">* tick off </w:t>
       </w:r>
     </w:p>
     <w:p>
@@ -3670,19 +3614,65 @@
         <w:rPr>
           <w:lang w:val="en-US"/>
         </w:rPr>
-        <w:t xml:space="preserve">(“Files: READ” must be ticked since the Aker BP tenant in CDF requires </w:t>
-      </w:r>
-      <w:r>
-        <w:rPr>
-          <w:lang w:val="en-US"/>
-        </w:rPr>
-        <w:t xml:space="preserve">Cognite Functions to be associated with a dataset, which is </w:t>
-      </w:r>
-      <w:r>
-        <w:rPr>
-          <w:lang w:val="en-US"/>
-        </w:rPr>
-        <w:t>connected through a File).</w:t>
+        <w:t>“Time Series READ”</w:t>
+      </w:r>
+    </w:p>
+    <w:p>
+      <w:pPr>
+        <w:pStyle w:val="ListParagraph"/>
+        <w:numPr>
+          <w:ilvl w:val="1"/>
+          <w:numId w:val="31"/>
+        </w:numPr>
+        <w:rPr>
+          <w:lang w:val="en-US"/>
+        </w:rPr>
+      </w:pPr>
+      <w:r>
+        <w:rPr>
+          <w:bCs/>
+          <w:lang w:val="en-US"/>
+        </w:rPr>
+        <w:t>“Files READ”</w:t>
+      </w:r>
+      <w:r>
+        <w:rPr>
+          <w:b/>
+          <w:bCs/>
+          <w:lang w:val="en-US"/>
+        </w:rPr>
+        <w:t xml:space="preserve"> </w:t>
+      </w:r>
+      <w:r>
+        <w:rPr>
+          <w:lang w:val="en-US"/>
+        </w:rPr>
+        <w:t>(n</w:t>
+      </w:r>
+      <w:r>
+        <w:rPr>
+          <w:lang w:val="en-US"/>
+        </w:rPr>
+        <w:t>ecessary since the Aker BP tenant in CDF requires Cognite Functions to be associated with a dataset, which is connected through a File).</w:t>
+      </w:r>
+    </w:p>
+    <w:p>
+      <w:pPr>
+        <w:pStyle w:val="ListParagraph"/>
+        <w:numPr>
+          <w:ilvl w:val="1"/>
+          <w:numId w:val="31"/>
+        </w:numPr>
+        <w:rPr>
+          <w:lang w:val="en-US"/>
+        </w:rPr>
+      </w:pPr>
+      <w:r>
+        <w:rPr>
+          <w:bCs/>
+          <w:lang w:val="en-US"/>
+        </w:rPr>
+        <w:t>“Functions READ”</w:t>
       </w:r>
     </w:p>
     <w:p>
@@ -3730,10 +3720,16 @@
           <w:szCs w:val="22"/>
           <w:lang w:val="en-US"/>
         </w:rPr>
-        <w:t xml:space="preserve">* tick off “Time Series WRITE”, “Files WRITE”, “Relationships WRITE” and “Functions </w:t>
-      </w:r>
-      <w:proofErr w:type="gramStart"/>
-      <w:r>
+        <w:t>* tick off</w:t>
+      </w:r>
+    </w:p>
+    <w:p>
+      <w:pPr>
+        <w:pStyle w:val="Heading1"/>
+        <w:numPr>
+          <w:ilvl w:val="1"/>
+          <w:numId w:val="31"/>
+        </w:numPr>
         <w:rPr>
           <w:b w:val="0"/>
           <w:bCs/>
@@ -3741,9 +3737,7 @@
           <w:szCs w:val="22"/>
           <w:lang w:val="en-US"/>
         </w:rPr>
-        <w:t>WRITE</w:t>
-      </w:r>
-      <w:proofErr w:type="gramEnd"/>
+      </w:pPr>
       <w:r>
         <w:rPr>
           <w:b w:val="0"/>
@@ -3752,7 +3746,59 @@
           <w:szCs w:val="22"/>
           <w:lang w:val="en-US"/>
         </w:rPr>
-        <w:t>”</w:t>
+        <w:t>“Time Series WRITE”</w:t>
+      </w:r>
+    </w:p>
+    <w:p>
+      <w:pPr>
+        <w:pStyle w:val="Heading1"/>
+        <w:numPr>
+          <w:ilvl w:val="1"/>
+          <w:numId w:val="31"/>
+        </w:numPr>
+        <w:rPr>
+          <w:b w:val="0"/>
+          <w:bCs/>
+          <w:sz w:val="22"/>
+          <w:szCs w:val="22"/>
+          <w:lang w:val="en-US"/>
+        </w:rPr>
+      </w:pPr>
+      <w:r>
+        <w:rPr>
+          <w:b w:val="0"/>
+          <w:bCs/>
+          <w:sz w:val="22"/>
+          <w:szCs w:val="22"/>
+          <w:lang w:val="en-US"/>
+        </w:rPr>
+        <w:t>“Files WRITE”</w:t>
+      </w:r>
+    </w:p>
+    <w:p>
+      <w:pPr>
+        <w:pStyle w:val="Heading1"/>
+        <w:numPr>
+          <w:ilvl w:val="1"/>
+          <w:numId w:val="31"/>
+        </w:numPr>
+        <w:rPr>
+          <w:b w:val="0"/>
+          <w:bCs/>
+          <w:sz w:val="22"/>
+          <w:szCs w:val="22"/>
+          <w:lang w:val="en-US"/>
+        </w:rPr>
+      </w:pPr>
+      <w:r>
+        <w:rPr>
+          <w:b w:val="0"/>
+          <w:bCs/>
+          <w:sz w:val="22"/>
+          <w:szCs w:val="22"/>
+          <w:lang w:val="en-US"/>
+        </w:rPr>
+        <w:t>“Functions WRITE”</w:t>
       </w:r>
     </w:p>
     <w:p>
@@ -3891,541 +3937,28 @@
           <w:numId w:val="31"/>
         </w:numPr>
         <w:rPr>
+          <w:color w:val="000000"/>
+          <w:shd w:val="clear" w:color="auto" w:fill="FFFFFF"/>
+          <w:lang w:val="en-US"/>
+        </w:rPr>
+      </w:pPr>
+      <w:r>
+        <w:rPr>
+          <w:rStyle w:val="normaltextrun"/>
+          <w:color w:val="000000"/>
+          <w:shd w:val="clear" w:color="auto" w:fill="FFFFFF"/>
+          <w:lang w:val="en-US"/>
+        </w:rPr>
+        <w:t>There are no specific access restrictions on the produced dataset. General access permissions apply.</w:t>
+      </w:r>
+      <w:r>
+        <w:rPr>
           <w:rStyle w:val="eop"/>
           <w:color w:val="000000"/>
           <w:shd w:val="clear" w:color="auto" w:fill="FFFFFF"/>
-          <w:lang w:val="en-US"/>
-        </w:rPr>
-      </w:pPr>
-      <w:r>
-        <w:rPr>
-          <w:rStyle w:val="normaltextrun"/>
-          <w:color w:val="000000"/>
-          <w:shd w:val="clear" w:color="auto" w:fill="FFFFFF"/>
-          <w:lang w:val="en-US"/>
-        </w:rPr>
-        <w:t>There are no specific access restrictions on the produced dataset. General access permissions apply.</w:t>
-      </w:r>
-      <w:r>
-        <w:rPr>
-          <w:rStyle w:val="eop"/>
-          <w:color w:val="000000"/>
-          <w:shd w:val="clear" w:color="auto" w:fill="FFFFFF"/>
         </w:rPr>
         <w:t> </w:t>
       </w:r>
-    </w:p>
-    <w:p>
-      <w:pPr>
-        <w:pStyle w:val="paragraph"/>
-        <w:spacing w:before="0" w:beforeAutospacing="0" w:after="0" w:afterAutospacing="0"/>
-        <w:textAlignment w:val="baseline"/>
-        <w:rPr>
-          <w:rFonts w:ascii="Arial" w:hAnsi="Arial" w:cs="Arial"/>
-          <w:color w:val="FF0000"/>
-          <w:sz w:val="22"/>
-          <w:szCs w:val="22"/>
-          <w:lang w:val="en-US"/>
-        </w:rPr>
-      </w:pPr>
-      <w:r>
-        <w:rPr>
-          <w:rStyle w:val="normaltextrun"/>
-          <w:rFonts w:ascii="Arial" w:hAnsi="Arial" w:cs="Arial"/>
-          <w:b/>
-          <w:bCs/>
-          <w:color w:val="FF0000"/>
-          <w:sz w:val="22"/>
-          <w:szCs w:val="22"/>
-          <w:lang w:val="en-US"/>
-        </w:rPr>
-        <w:t>Access groups: </w:t>
-      </w:r>
-      <w:r>
-        <w:rPr>
-          <w:rStyle w:val="eop"/>
-          <w:rFonts w:ascii="Arial" w:hAnsi="Arial" w:cs="Arial"/>
-          <w:color w:val="FF0000"/>
-          <w:sz w:val="22"/>
-          <w:szCs w:val="22"/>
-          <w:lang w:val="en-US"/>
-        </w:rPr>
-        <w:t> </w:t>
-      </w:r>
-    </w:p>
-    <w:p>
-      <w:pPr>
-        <w:pStyle w:val="paragraph"/>
-        <w:spacing w:before="0" w:beforeAutospacing="0" w:after="0" w:afterAutospacing="0"/>
-        <w:textAlignment w:val="baseline"/>
-        <w:rPr>
-          <w:rStyle w:val="normaltextrun"/>
-          <w:rFonts w:ascii="Arial" w:hAnsi="Arial" w:cs="Arial"/>
-          <w:b/>
-          <w:bCs/>
-          <w:color w:val="FF0000"/>
-          <w:sz w:val="22"/>
-          <w:szCs w:val="22"/>
-          <w:lang w:val="en-US"/>
-        </w:rPr>
-      </w:pPr>
-    </w:p>
-    <w:p>
-      <w:pPr>
-        <w:pStyle w:val="paragraph"/>
-        <w:spacing w:before="0" w:beforeAutospacing="0" w:after="0" w:afterAutospacing="0"/>
-        <w:textAlignment w:val="baseline"/>
-        <w:rPr>
-          <w:rFonts w:ascii="Arial" w:hAnsi="Arial" w:cs="Arial"/>
-          <w:color w:val="FF0000"/>
-          <w:sz w:val="22"/>
-          <w:szCs w:val="22"/>
-          <w:lang w:val="en-US"/>
-        </w:rPr>
-      </w:pPr>
-      <w:r>
-        <w:rPr>
-          <w:rStyle w:val="normaltextrun"/>
-          <w:rFonts w:ascii="Arial" w:hAnsi="Arial" w:cs="Arial"/>
-          <w:b/>
-          <w:bCs/>
-          <w:color w:val="FF0000"/>
-          <w:sz w:val="22"/>
-          <w:szCs w:val="22"/>
-          <w:lang w:val="en-US"/>
-        </w:rPr>
-        <w:t>DEV/TEST/PROD</w:t>
-      </w:r>
-      <w:r>
-        <w:rPr>
-          <w:rStyle w:val="eop"/>
-          <w:rFonts w:ascii="Arial" w:hAnsi="Arial" w:cs="Arial"/>
-          <w:color w:val="FF0000"/>
-          <w:sz w:val="22"/>
-          <w:szCs w:val="22"/>
-          <w:lang w:val="en-US"/>
-        </w:rPr>
-        <w:t> </w:t>
-      </w:r>
-    </w:p>
-    <w:p>
-      <w:pPr>
-        <w:pStyle w:val="paragraph"/>
-        <w:spacing w:before="0" w:beforeAutospacing="0" w:after="0" w:afterAutospacing="0"/>
-        <w:ind w:firstLine="285"/>
-        <w:textAlignment w:val="baseline"/>
-        <w:rPr>
-          <w:rFonts w:ascii="Arial" w:hAnsi="Arial" w:cs="Arial"/>
-          <w:color w:val="FF0000"/>
-          <w:sz w:val="22"/>
-          <w:szCs w:val="22"/>
-          <w:lang w:val="en-US"/>
-        </w:rPr>
-      </w:pPr>
-      <w:r>
-        <w:rPr>
-          <w:rStyle w:val="normaltextrun"/>
-          <w:rFonts w:ascii="Arial" w:hAnsi="Arial" w:cs="Arial"/>
-          <w:b/>
-          <w:bCs/>
-          <w:color w:val="FF0000"/>
-          <w:sz w:val="22"/>
-          <w:szCs w:val="22"/>
-          <w:lang w:val="en-US"/>
-        </w:rPr>
-        <w:t xml:space="preserve">Group: </w:t>
-      </w:r>
-      <w:r>
-        <w:rPr>
-          <w:rStyle w:val="normaltextrun"/>
-          <w:rFonts w:ascii="Arial" w:hAnsi="Arial" w:cs="Arial"/>
-          <w:color w:val="FF0000"/>
-          <w:sz w:val="22"/>
-          <w:szCs w:val="22"/>
-          <w:lang w:val="en-US"/>
-        </w:rPr>
-        <w:t>UNKNOWN</w:t>
-      </w:r>
-      <w:r>
-        <w:rPr>
-          <w:rStyle w:val="eop"/>
-          <w:rFonts w:ascii="Arial" w:hAnsi="Arial" w:cs="Arial"/>
-          <w:color w:val="FF0000"/>
-          <w:sz w:val="22"/>
-          <w:szCs w:val="22"/>
-          <w:lang w:val="en-US"/>
-        </w:rPr>
-        <w:t> </w:t>
-      </w:r>
-    </w:p>
-    <w:p>
-      <w:pPr>
-        <w:pStyle w:val="paragraph"/>
-        <w:spacing w:before="0" w:beforeAutospacing="0" w:after="0" w:afterAutospacing="0"/>
-        <w:ind w:firstLine="285"/>
-        <w:textAlignment w:val="baseline"/>
-        <w:rPr>
-          <w:rFonts w:ascii="Arial" w:hAnsi="Arial" w:cs="Arial"/>
-          <w:color w:val="FF0000"/>
-          <w:sz w:val="22"/>
-          <w:szCs w:val="22"/>
-          <w:lang w:val="en-US"/>
-        </w:rPr>
-      </w:pPr>
-      <w:r>
-        <w:rPr>
-          <w:rStyle w:val="normaltextrun"/>
-          <w:rFonts w:ascii="Arial" w:hAnsi="Arial" w:cs="Arial"/>
-          <w:b/>
-          <w:bCs/>
-          <w:color w:val="FF0000"/>
-          <w:sz w:val="22"/>
-          <w:szCs w:val="22"/>
-          <w:lang w:val="en-US"/>
-        </w:rPr>
-        <w:t>Group capabilities</w:t>
-      </w:r>
-      <w:r>
-        <w:rPr>
-          <w:rStyle w:val="eop"/>
-          <w:rFonts w:ascii="Arial" w:hAnsi="Arial" w:cs="Arial"/>
-          <w:color w:val="FF0000"/>
-          <w:sz w:val="22"/>
-          <w:szCs w:val="22"/>
-          <w:lang w:val="en-US"/>
-        </w:rPr>
-        <w:t> </w:t>
-      </w:r>
-      <w:r>
-        <w:rPr>
-          <w:rStyle w:val="eop"/>
-          <w:rFonts w:ascii="Arial" w:hAnsi="Arial" w:cs="Arial"/>
-          <w:color w:val="FF0000"/>
-          <w:sz w:val="22"/>
-          <w:szCs w:val="22"/>
-          <w:lang w:val="en-US"/>
-        </w:rPr>
-        <w:t>(</w:t>
-      </w:r>
-      <w:r>
-        <w:rPr>
-          <w:rStyle w:val="normaltextrun"/>
-          <w:rFonts w:ascii="Arial" w:hAnsi="Arial" w:cs="Arial"/>
-          <w:color w:val="FF0000"/>
-          <w:sz w:val="22"/>
-          <w:szCs w:val="22"/>
-          <w:lang w:val="en-US"/>
-        </w:rPr>
-        <w:t>scoped to the “Center of Excellence – Analytics” dataset)</w:t>
-      </w:r>
-    </w:p>
-    <w:p>
-      <w:pPr>
-        <w:pStyle w:val="paragraph"/>
-        <w:numPr>
-          <w:ilvl w:val="0"/>
-          <w:numId w:val="31"/>
-        </w:numPr>
-        <w:spacing w:before="0" w:beforeAutospacing="0" w:after="0" w:afterAutospacing="0"/>
-        <w:textAlignment w:val="baseline"/>
-        <w:rPr>
-          <w:rStyle w:val="normaltextrun"/>
-          <w:rFonts w:ascii="Arial" w:hAnsi="Arial" w:cs="Arial"/>
-          <w:sz w:val="22"/>
-          <w:szCs w:val="22"/>
-          <w:lang w:val="en-US"/>
-        </w:rPr>
-      </w:pPr>
-      <w:proofErr w:type="spellStart"/>
-      <w:r>
-        <w:rPr>
-          <w:rStyle w:val="normaltextrun"/>
-          <w:rFonts w:ascii="Arial" w:hAnsi="Arial" w:cs="Arial"/>
-          <w:i/>
-          <w:iCs/>
-          <w:color w:val="FF0000"/>
-          <w:sz w:val="22"/>
-          <w:szCs w:val="22"/>
-          <w:lang w:val="en-US"/>
-        </w:rPr>
-        <w:t>time_</w:t>
-      </w:r>
-      <w:proofErr w:type="gramStart"/>
-      <w:r>
-        <w:rPr>
-          <w:rStyle w:val="normaltextrun"/>
-          <w:rFonts w:ascii="Arial" w:hAnsi="Arial" w:cs="Arial"/>
-          <w:i/>
-          <w:iCs/>
-          <w:color w:val="FF0000"/>
-          <w:sz w:val="22"/>
-          <w:szCs w:val="22"/>
-          <w:lang w:val="en-US"/>
-        </w:rPr>
-        <w:t>series</w:t>
-      </w:r>
-      <w:r>
-        <w:rPr>
-          <w:rStyle w:val="normaltextrun"/>
-          <w:rFonts w:ascii="Arial" w:hAnsi="Arial" w:cs="Arial"/>
-          <w:i/>
-          <w:iCs/>
-          <w:color w:val="FF0000"/>
-          <w:sz w:val="22"/>
-          <w:szCs w:val="22"/>
-          <w:lang w:val="en-US"/>
-        </w:rPr>
-        <w:t>:read</w:t>
-      </w:r>
-      <w:proofErr w:type="spellEnd"/>
-      <w:proofErr w:type="gramEnd"/>
-      <w:r>
-        <w:rPr>
-          <w:rStyle w:val="normaltextrun"/>
-          <w:rFonts w:ascii="Arial" w:hAnsi="Arial" w:cs="Arial"/>
-          <w:color w:val="FF0000"/>
-          <w:sz w:val="22"/>
-          <w:szCs w:val="22"/>
-          <w:lang w:val="en-US"/>
-        </w:rPr>
-        <w:t xml:space="preserve"> and </w:t>
-      </w:r>
-      <w:proofErr w:type="spellStart"/>
-      <w:r>
-        <w:rPr>
-          <w:rStyle w:val="normaltextrun"/>
-          <w:rFonts w:ascii="Arial" w:hAnsi="Arial" w:cs="Arial"/>
-          <w:i/>
-          <w:iCs/>
-          <w:color w:val="FF0000"/>
-          <w:sz w:val="22"/>
-          <w:szCs w:val="22"/>
-          <w:lang w:val="en-US"/>
-        </w:rPr>
-        <w:t>time_series</w:t>
-      </w:r>
-      <w:r>
-        <w:rPr>
-          <w:rStyle w:val="normaltextrun"/>
-          <w:rFonts w:ascii="Arial" w:hAnsi="Arial" w:cs="Arial"/>
-          <w:i/>
-          <w:iCs/>
-          <w:color w:val="FF0000"/>
-          <w:sz w:val="22"/>
-          <w:szCs w:val="22"/>
-          <w:lang w:val="en-US"/>
-        </w:rPr>
-        <w:t>:write</w:t>
-      </w:r>
-      <w:proofErr w:type="spellEnd"/>
-    </w:p>
-    <w:p>
-      <w:pPr>
-        <w:pStyle w:val="paragraph"/>
-        <w:numPr>
-          <w:ilvl w:val="0"/>
-          <w:numId w:val="31"/>
-        </w:numPr>
-        <w:spacing w:before="0" w:beforeAutospacing="0" w:after="0" w:afterAutospacing="0"/>
-        <w:textAlignment w:val="baseline"/>
-        <w:rPr>
-          <w:rStyle w:val="normaltextrun"/>
-          <w:rFonts w:ascii="Arial" w:hAnsi="Arial" w:cs="Arial"/>
-          <w:i/>
-          <w:iCs/>
-          <w:color w:val="FF0000"/>
-          <w:sz w:val="22"/>
-          <w:szCs w:val="22"/>
-          <w:lang w:val="en-US"/>
-        </w:rPr>
-      </w:pPr>
-      <w:proofErr w:type="spellStart"/>
-      <w:proofErr w:type="gramStart"/>
-      <w:r>
-        <w:rPr>
-          <w:rStyle w:val="normaltextrun"/>
-          <w:rFonts w:ascii="Arial" w:hAnsi="Arial" w:cs="Arial"/>
-          <w:i/>
-          <w:iCs/>
-          <w:color w:val="FF0000"/>
-          <w:sz w:val="22"/>
-          <w:szCs w:val="22"/>
-          <w:lang w:val="en-US"/>
-        </w:rPr>
-        <w:t>files:read</w:t>
-      </w:r>
-      <w:proofErr w:type="spellEnd"/>
-      <w:proofErr w:type="gramEnd"/>
-      <w:r>
-        <w:rPr>
-          <w:rStyle w:val="normaltextrun"/>
-          <w:rFonts w:ascii="Arial" w:hAnsi="Arial" w:cs="Arial"/>
-          <w:i/>
-          <w:iCs/>
-          <w:color w:val="FF0000"/>
-          <w:sz w:val="22"/>
-          <w:szCs w:val="22"/>
-          <w:lang w:val="en-US"/>
-        </w:rPr>
-        <w:t xml:space="preserve"> and </w:t>
-      </w:r>
-      <w:proofErr w:type="spellStart"/>
-      <w:r>
-        <w:rPr>
-          <w:rStyle w:val="normaltextrun"/>
-          <w:rFonts w:ascii="Arial" w:hAnsi="Arial" w:cs="Arial"/>
-          <w:i/>
-          <w:iCs/>
-          <w:color w:val="FF0000"/>
-          <w:sz w:val="22"/>
-          <w:szCs w:val="22"/>
-          <w:lang w:val="en-US"/>
-        </w:rPr>
-        <w:t>files:write</w:t>
-      </w:r>
-      <w:proofErr w:type="spellEnd"/>
-    </w:p>
-    <w:p>
-      <w:pPr>
-        <w:pStyle w:val="paragraph"/>
-        <w:numPr>
-          <w:ilvl w:val="0"/>
-          <w:numId w:val="31"/>
-        </w:numPr>
-        <w:spacing w:before="0" w:beforeAutospacing="0" w:after="0" w:afterAutospacing="0"/>
-        <w:textAlignment w:val="baseline"/>
-        <w:rPr>
-          <w:rStyle w:val="normaltextrun"/>
-          <w:rFonts w:ascii="Arial" w:hAnsi="Arial" w:cs="Arial"/>
-          <w:i/>
-          <w:iCs/>
-          <w:color w:val="FF0000"/>
-          <w:sz w:val="22"/>
-          <w:szCs w:val="22"/>
-          <w:lang w:val="en-US"/>
-        </w:rPr>
-      </w:pPr>
-      <w:proofErr w:type="spellStart"/>
-      <w:proofErr w:type="gramStart"/>
-      <w:r>
-        <w:rPr>
-          <w:rStyle w:val="normaltextrun"/>
-          <w:rFonts w:ascii="Arial" w:hAnsi="Arial" w:cs="Arial"/>
-          <w:i/>
-          <w:iCs/>
-          <w:color w:val="FF0000"/>
-          <w:sz w:val="22"/>
-          <w:szCs w:val="22"/>
-          <w:lang w:val="en-US"/>
-        </w:rPr>
-        <w:t>functions:read</w:t>
-      </w:r>
-      <w:proofErr w:type="spellEnd"/>
-      <w:proofErr w:type="gramEnd"/>
-      <w:r>
-        <w:rPr>
-          <w:rStyle w:val="normaltextrun"/>
-          <w:rFonts w:ascii="Arial" w:hAnsi="Arial" w:cs="Arial"/>
-          <w:i/>
-          <w:iCs/>
-          <w:color w:val="FF0000"/>
-          <w:sz w:val="22"/>
-          <w:szCs w:val="22"/>
-          <w:lang w:val="en-US"/>
-        </w:rPr>
-        <w:t xml:space="preserve"> and </w:t>
-      </w:r>
-      <w:proofErr w:type="spellStart"/>
-      <w:r>
-        <w:rPr>
-          <w:rStyle w:val="normaltextrun"/>
-          <w:rFonts w:ascii="Arial" w:hAnsi="Arial" w:cs="Arial"/>
-          <w:i/>
-          <w:iCs/>
-          <w:color w:val="FF0000"/>
-          <w:sz w:val="22"/>
-          <w:szCs w:val="22"/>
-          <w:lang w:val="en-US"/>
-        </w:rPr>
-        <w:t>functions:write</w:t>
-      </w:r>
-      <w:proofErr w:type="spellEnd"/>
-    </w:p>
-    <w:p>
-      <w:pPr>
-        <w:pStyle w:val="paragraph"/>
-        <w:numPr>
-          <w:ilvl w:val="0"/>
-          <w:numId w:val="31"/>
-        </w:numPr>
-        <w:spacing w:before="0" w:beforeAutospacing="0" w:after="0" w:afterAutospacing="0"/>
-        <w:textAlignment w:val="baseline"/>
-        <w:rPr>
-          <w:rFonts w:ascii="Arial" w:hAnsi="Arial" w:cs="Arial"/>
-          <w:i/>
-          <w:iCs/>
-          <w:color w:val="FF0000"/>
-          <w:sz w:val="22"/>
-          <w:szCs w:val="22"/>
-          <w:lang w:val="en-US"/>
-        </w:rPr>
-      </w:pPr>
-      <w:proofErr w:type="spellStart"/>
-      <w:proofErr w:type="gramStart"/>
-      <w:r>
-        <w:rPr>
-          <w:rStyle w:val="normaltextrun"/>
-          <w:rFonts w:ascii="Arial" w:hAnsi="Arial" w:cs="Arial"/>
-          <w:i/>
-          <w:iCs/>
-          <w:color w:val="FF0000"/>
-          <w:sz w:val="22"/>
-          <w:szCs w:val="22"/>
-          <w:lang w:val="en-US"/>
-        </w:rPr>
-        <w:t>relationships:read</w:t>
-      </w:r>
-      <w:proofErr w:type="spellEnd"/>
-      <w:proofErr w:type="gramEnd"/>
-      <w:r>
-        <w:rPr>
-          <w:rStyle w:val="normaltextrun"/>
-          <w:rFonts w:ascii="Arial" w:hAnsi="Arial" w:cs="Arial"/>
-          <w:i/>
-          <w:iCs/>
-          <w:color w:val="FF0000"/>
-          <w:sz w:val="22"/>
-          <w:szCs w:val="22"/>
-          <w:lang w:val="en-US"/>
-        </w:rPr>
-        <w:t xml:space="preserve"> and </w:t>
-      </w:r>
-      <w:proofErr w:type="spellStart"/>
-      <w:r>
-        <w:rPr>
-          <w:rStyle w:val="normaltextrun"/>
-          <w:rFonts w:ascii="Arial" w:hAnsi="Arial" w:cs="Arial"/>
-          <w:i/>
-          <w:iCs/>
-          <w:color w:val="FF0000"/>
-          <w:sz w:val="22"/>
-          <w:szCs w:val="22"/>
-          <w:lang w:val="en-US"/>
-        </w:rPr>
-        <w:t>relationships:write</w:t>
-      </w:r>
-      <w:proofErr w:type="spellEnd"/>
-    </w:p>
-    <w:p>
-      <w:pPr>
-        <w:ind w:left="0"/>
-        <w:rPr>
-          <w:rFonts w:ascii="Calibri" w:hAnsi="Calibri" w:cs="Calibri"/>
-          <w:color w:val="000000"/>
-          <w:shd w:val="clear" w:color="auto" w:fill="FFFFFF"/>
-          <w:lang w:val="en-US"/>
-        </w:rPr>
-      </w:pPr>
     </w:p>
     <w:p>
       <w:pPr>
@@ -4596,6 +4129,7 @@
               <w:rPr>
                 <w:b/>
               </w:rPr>
+              <w:lastRenderedPageBreak/>
               <w:t>Application</w:t>
             </w:r>
           </w:p>
@@ -5243,7 +4777,7 @@
             </wp:anchor>
           </w:drawing>
         </mc:Choice>
-        <mc:Fallback xmlns:a14="http://schemas.microsoft.com/office/drawing/2010/main" xmlns:a="http://schemas.openxmlformats.org/drawingml/2006/main">
+        <mc:Fallback xmlns:a="http://schemas.openxmlformats.org/drawingml/2006/main" xmlns:a14="http://schemas.microsoft.com/office/drawing/2010/main">
           <w:pict w14:anchorId="193B6D95">
             <v:line id="Conector reto 3" style="position:absolute;z-index:251657728;visibility:visible;mso-wrap-style:square;mso-width-percent:0;mso-height-percent:0;mso-wrap-distance-left:9pt;mso-wrap-distance-top:.mm;mso-wrap-distance-right:9pt;mso-wrap-distance-bottom:.mm;mso-position-horizontal:absolute;mso-position-horizontal-relative:text;mso-position-vertical:absolute;mso-position-vertical-relative:text;mso-width-percent:0;mso-height-percent:0;mso-width-relative:page;mso-height-relative:page" o:spid="_x0000_s1026" strokeweight="1.15pt" from="-24.8pt,12.8pt" to="493.45pt,12.8pt" w14:anchorId="75D88D15" o:gfxdata="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">
               <o:lock v:ext="edit" shapetype="f"/>
@@ -7207,7 +6741,7 @@
         <w:rFonts w:ascii="Courier New" w:hAnsi="Courier New" w:cs="Courier New" w:hint="default"/>
       </w:rPr>
     </w:lvl>
-    <w:lvl w:ilvl="2" w:tplc="04140005" w:tentative="1">
+    <w:lvl w:ilvl="2" w:tplc="04140005">
       <w:start w:val="1"/>
       <w:numFmt w:val="bullet"/>
       <w:lvlText w:val=""/>
@@ -8920,6 +8454,102 @@
 </file>
 
 <file path=customXml/item1.xml><?xml version="1.0" encoding="utf-8"?>
+<p:properties xmlns:p="http://schemas.microsoft.com/office/2006/metadata/properties" xmlns:xsi="http://www.w3.org/2001/XMLSchema-instance" xmlns:pc="http://schemas.microsoft.com/office/infopath/2007/PartnerControls">
+  <documentManagement>
+    <DWH_x0020_Document_x0020_Type xmlns="781dbc50-c581-403b-9338-f86bda578cf1" xsi:nil="true"/>
+    <abpYear xmlns="4299079d-07be-48bb-be58-3ae8787f8b19" xsi:nil="true"/>
+    <l722cedc815f4f8c8fdfe068712d18f5 xmlns="b1cc6f3b-bf39-43a5-8a3e-301e7dd3dbe6">
+      <Terms xmlns="http://schemas.microsoft.com/office/infopath/2007/PartnerControls"/>
+    </l722cedc815f4f8c8fdfe068712d18f5>
+    <abpContentOwner xmlns="4299079d-07be-48bb-be58-3ae8787f8b19">Lars-Erik Ydstie</abpContentOwner>
+    <abpCompany xmlns="4299079d-07be-48bb-be58-3ae8787f8b19">Aker BP</abpCompany>
+    <abpUnitName xmlns="4299079d-07be-48bb-be58-3ae8787f8b19">IMT</abpUnitName>
+    <ab563cbcca4a4a57b7ea620b38839ed6 xmlns="b1cc6f3b-bf39-43a5-8a3e-301e7dd3dbe6">
+      <Terms xmlns="http://schemas.microsoft.com/office/infopath/2007/PartnerControls"/>
+    </ab563cbcca4a4a57b7ea620b38839ed6>
+    <DWH_IT_Application xmlns="781dbc50-c581-403b-9338-f86bda578cf1" xsi:nil="true"/>
+    <abpSecurityClassification xmlns="4299079d-07be-48bb-be58-3ae8787f8b19">Internal</abpSecurityClassification>
+    <k9fb8ce793fd4c3cb2c2c0411d3066a6 xmlns="b1cc6f3b-bf39-43a5-8a3e-301e7dd3dbe6">
+      <Terms xmlns="http://schemas.microsoft.com/office/infopath/2007/PartnerControls">
+        <TermInfo xmlns="http://schemas.microsoft.com/office/infopath/2007/PartnerControls">
+          <TermName xmlns="http://schemas.microsoft.com/office/infopath/2007/PartnerControls">Aker BP Teamsite</TermName>
+          <TermId xmlns="http://schemas.microsoft.com/office/infopath/2007/PartnerControls">f217128c-932a-4ffd-bac0-0e2bc576d10e</TermId>
+        </TermInfo>
+      </Terms>
+    </k9fb8ce793fd4c3cb2c2c0411d3066a6>
+    <g58bfe77c7654032a10eb1d020b2a250 xmlns="b1cc6f3b-bf39-43a5-8a3e-301e7dd3dbe6">
+      <Terms xmlns="http://schemas.microsoft.com/office/infopath/2007/PartnerControls"/>
+    </g58bfe77c7654032a10eb1d020b2a250>
+    <kf1c628064ea4cc491fd5305fb15fc76 xmlns="b1cc6f3b-bf39-43a5-8a3e-301e7dd3dbe6">
+      <Terms xmlns="http://schemas.microsoft.com/office/infopath/2007/PartnerControls">
+        <TermInfo xmlns="http://schemas.microsoft.com/office/infopath/2007/PartnerControls">
+          <TermName xmlns="http://schemas.microsoft.com/office/infopath/2007/PartnerControls">Guideline</TermName>
+          <TermId xmlns="http://schemas.microsoft.com/office/infopath/2007/PartnerControls">9b55bf45-4ef7-47a1-aa2a-ad75ba805a81</TermId>
+        </TermInfo>
+      </Terms>
+    </kf1c628064ea4cc491fd5305fb15fc76>
+    <lbebd974dbd24be796f41f1e379def20 xmlns="b1cc6f3b-bf39-43a5-8a3e-301e7dd3dbe6">
+      <Terms xmlns="http://schemas.microsoft.com/office/infopath/2007/PartnerControls">
+        <TermInfo xmlns="http://schemas.microsoft.com/office/infopath/2007/PartnerControls">
+          <TermName xmlns="http://schemas.microsoft.com/office/infopath/2007/PartnerControls">Information governance</TermName>
+          <TermId xmlns="http://schemas.microsoft.com/office/infopath/2007/PartnerControls">9cac8325-56bd-4ffb-9432-403dc4dc3bab</TermId>
+        </TermInfo>
+      </Terms>
+    </lbebd974dbd24be796f41f1e379def20>
+    <TaxCatchAll xmlns="b1cc6f3b-bf39-43a5-8a3e-301e7dd3dbe6">
+      <Value>27</Value>
+      <Value>20</Value>
+      <Value>1</Value>
+    </TaxCatchAll>
+    <j39a79557b23449a9666bc6bb8fa8bb8 xmlns="b1cc6f3b-bf39-43a5-8a3e-301e7dd3dbe6">
+      <Terms xmlns="http://schemas.microsoft.com/office/infopath/2007/PartnerControls"/>
+    </j39a79557b23449a9666bc6bb8fa8bb8>
+    <f81b154a44f44af38780c271dfc8948d xmlns="b1cc6f3b-bf39-43a5-8a3e-301e7dd3dbe6">
+      <Terms xmlns="http://schemas.microsoft.com/office/infopath/2007/PartnerControls"/>
+    </f81b154a44f44af38780c271dfc8948d>
+    <abpBusinessCritical xmlns="4299079d-07be-48bb-be58-3ae8787f8b19">Yes</abpBusinessCritical>
+    <g3c670b4e50546099b0a453b3ee82c77 xmlns="b1cc6f3b-bf39-43a5-8a3e-301e7dd3dbe6">
+      <Terms xmlns="http://schemas.microsoft.com/office/infopath/2007/PartnerControls"/>
+    </g3c670b4e50546099b0a453b3ee82c77>
+    <g35739b5b89e426e851ef49f02759141 xmlns="b1cc6f3b-bf39-43a5-8a3e-301e7dd3dbe6">
+      <Terms xmlns="http://schemas.microsoft.com/office/infopath/2007/PartnerControls"/>
+    </g35739b5b89e426e851ef49f02759141>
+    <h30ea4abcab140beaac74102b4540714 xmlns="b1cc6f3b-bf39-43a5-8a3e-301e7dd3dbe6">
+      <Terms xmlns="http://schemas.microsoft.com/office/infopath/2007/PartnerControls"/>
+    </h30ea4abcab140beaac74102b4540714>
+    <ie66aedc840c480fb6e47111eb33a027 xmlns="b1cc6f3b-bf39-43a5-8a3e-301e7dd3dbe6">
+      <Terms xmlns="http://schemas.microsoft.com/office/infopath/2007/PartnerControls"/>
+    </ie66aedc840c480fb6e47111eb33a027>
+    <Responsible xmlns="781dbc50-c581-403b-9338-f86bda578cf1">
+      <UserInfo>
+        <DisplayName/>
+        <AccountId xsi:nil="true"/>
+        <AccountType/>
+      </UserInfo>
+    </Responsible>
+    <n1uw xmlns="781dbc50-c581-403b-9338-f86bda578cf1" xsi:nil="true"/>
+    <_Flow_SignoffStatus xmlns="781dbc50-c581-403b-9338-f86bda578cf1" xsi:nil="true"/>
+    <lcf76f155ced4ddcb4097134ff3c332f xmlns="781dbc50-c581-403b-9338-f86bda578cf1">
+      <Terms xmlns="http://schemas.microsoft.com/office/infopath/2007/PartnerControls"/>
+    </lcf76f155ced4ddcb4097134ff3c332f>
+  </documentManagement>
+</p:properties>
+</file>
+
+<file path=customXml/item2.xml><?xml version="1.0" encoding="utf-8"?>
+<b:Sources xmlns:b="http://schemas.openxmlformats.org/officeDocument/2006/bibliography" xmlns="http://schemas.openxmlformats.org/officeDocument/2006/bibliography" SelectedStyle="\APA.XSL" StyleName="APA"/>
+</file>
+
+<file path=customXml/item3.xml><?xml version="1.0" encoding="utf-8"?>
+<?mso-contentType ?>
+<FormTemplates xmlns="http://schemas.microsoft.com/sharepoint/v3/contenttype/forms">
+  <Display>DocumentLibraryForm</Display>
+  <Edit>DocumentLibraryForm</Edit>
+  <New>DocumentLibraryForm</New>
+</FormTemplates>
+</file>
+
+<file path=customXml/item4.xml><?xml version="1.0" encoding="utf-8"?>
 <ct:contentTypeSchema xmlns:ct="http://schemas.microsoft.com/office/2006/metadata/contentType" xmlns:ma="http://schemas.microsoft.com/office/2006/metadata/properties/metaAttributes" ct:_="" ma:_="" ma:contentTypeName="Aker BP Document" ma:contentTypeID="0x010100DACBF78A35F5C742A724F1E187D150440053BF30B861977F448D9589C932B8C290" ma:contentTypeVersion="44" ma:contentTypeDescription="" ma:contentTypeScope="" ma:versionID="c3b16f53edf75ead15fe0359c9de04d0">
   <xsd:schema xmlns:xsd="http://www.w3.org/2001/XMLSchema" xmlns:xs="http://www.w3.org/2001/XMLSchema" xmlns:p="http://schemas.microsoft.com/office/2006/metadata/properties" xmlns:ns2="4299079d-07be-48bb-be58-3ae8787f8b19" xmlns:ns3="b1cc6f3b-bf39-43a5-8a3e-301e7dd3dbe6" xmlns:ns4="781dbc50-c581-403b-9338-f86bda578cf1" targetNamespace="http://schemas.microsoft.com/office/2006/metadata/properties" ma:root="true" ma:fieldsID="35a9fec4dece03d5ef0e0b229d1a1b13" ns2:_="" ns3:_="" ns4:_="">
     <xsd:import namespace="4299079d-07be-48bb-be58-3ae8787f8b19"/>
@@ -9415,103 +9045,35 @@
 </ct:contentTypeSchema>
 </file>
 
-<file path=customXml/item2.xml><?xml version="1.0" encoding="utf-8"?>
-<?mso-contentType ?>
-<FormTemplates xmlns="http://schemas.microsoft.com/sharepoint/v3/contenttype/forms">
-  <Display>DocumentLibraryForm</Display>
-  <Edit>DocumentLibraryForm</Edit>
-  <New>DocumentLibraryForm</New>
-</FormTemplates>
+<file path=customXml/itemProps1.xml><?xml version="1.0" encoding="utf-8"?>
+<ds:datastoreItem xmlns:ds="http://schemas.openxmlformats.org/officeDocument/2006/customXml" ds:itemID="{7B00F293-A3E5-460A-8CD0-A8FA2C8A0E04}">
+  <ds:schemaRefs>
+    <ds:schemaRef ds:uri="http://schemas.microsoft.com/office/2006/metadata/properties"/>
+    <ds:schemaRef ds:uri="http://schemas.microsoft.com/office/infopath/2007/PartnerControls"/>
+    <ds:schemaRef ds:uri="781dbc50-c581-403b-9338-f86bda578cf1"/>
+    <ds:schemaRef ds:uri="4299079d-07be-48bb-be58-3ae8787f8b19"/>
+    <ds:schemaRef ds:uri="b1cc6f3b-bf39-43a5-8a3e-301e7dd3dbe6"/>
+  </ds:schemaRefs>
+</ds:datastoreItem>
 </file>
 
-<file path=customXml/item3.xml><?xml version="1.0" encoding="utf-8"?>
-<b:Sources xmlns:b="http://schemas.openxmlformats.org/officeDocument/2006/bibliography" xmlns="http://schemas.openxmlformats.org/officeDocument/2006/bibliography" SelectedStyle="\APA.XSL" StyleName="APA"/>
+<file path=customXml/itemProps2.xml><?xml version="1.0" encoding="utf-8"?>
+<ds:datastoreItem xmlns:ds="http://schemas.openxmlformats.org/officeDocument/2006/customXml" ds:itemID="{EF3319DE-8331-4F42-B892-8D8FEADCE275}">
+  <ds:schemaRefs>
+    <ds:schemaRef ds:uri="http://schemas.openxmlformats.org/officeDocument/2006/bibliography"/>
+  </ds:schemaRefs>
+</ds:datastoreItem>
 </file>
 
-<file path=customXml/item4.xml><?xml version="1.0" encoding="utf-8"?>
-<p:properties xmlns:p="http://schemas.microsoft.com/office/2006/metadata/properties" xmlns:xsi="http://www.w3.org/2001/XMLSchema-instance" xmlns:pc="http://schemas.microsoft.com/office/infopath/2007/PartnerControls">
-  <documentManagement>
-    <DWH_x0020_Document_x0020_Type xmlns="781dbc50-c581-403b-9338-f86bda578cf1" xsi:nil="true"/>
-    <abpYear xmlns="4299079d-07be-48bb-be58-3ae8787f8b19" xsi:nil="true"/>
-    <l722cedc815f4f8c8fdfe068712d18f5 xmlns="b1cc6f3b-bf39-43a5-8a3e-301e7dd3dbe6">
-      <Terms xmlns="http://schemas.microsoft.com/office/infopath/2007/PartnerControls"/>
-    </l722cedc815f4f8c8fdfe068712d18f5>
-    <abpContentOwner xmlns="4299079d-07be-48bb-be58-3ae8787f8b19">Lars-Erik Ydstie</abpContentOwner>
-    <abpCompany xmlns="4299079d-07be-48bb-be58-3ae8787f8b19">Aker BP</abpCompany>
-    <abpUnitName xmlns="4299079d-07be-48bb-be58-3ae8787f8b19">IMT</abpUnitName>
-    <ab563cbcca4a4a57b7ea620b38839ed6 xmlns="b1cc6f3b-bf39-43a5-8a3e-301e7dd3dbe6">
-      <Terms xmlns="http://schemas.microsoft.com/office/infopath/2007/PartnerControls"/>
-    </ab563cbcca4a4a57b7ea620b38839ed6>
-    <DWH_IT_Application xmlns="781dbc50-c581-403b-9338-f86bda578cf1" xsi:nil="true"/>
-    <abpSecurityClassification xmlns="4299079d-07be-48bb-be58-3ae8787f8b19">Internal</abpSecurityClassification>
-    <k9fb8ce793fd4c3cb2c2c0411d3066a6 xmlns="b1cc6f3b-bf39-43a5-8a3e-301e7dd3dbe6">
-      <Terms xmlns="http://schemas.microsoft.com/office/infopath/2007/PartnerControls">
-        <TermInfo xmlns="http://schemas.microsoft.com/office/infopath/2007/PartnerControls">
-          <TermName xmlns="http://schemas.microsoft.com/office/infopath/2007/PartnerControls">Aker BP Teamsite</TermName>
-          <TermId xmlns="http://schemas.microsoft.com/office/infopath/2007/PartnerControls">f217128c-932a-4ffd-bac0-0e2bc576d10e</TermId>
-        </TermInfo>
-      </Terms>
-    </k9fb8ce793fd4c3cb2c2c0411d3066a6>
-    <g58bfe77c7654032a10eb1d020b2a250 xmlns="b1cc6f3b-bf39-43a5-8a3e-301e7dd3dbe6">
-      <Terms xmlns="http://schemas.microsoft.com/office/infopath/2007/PartnerControls"/>
-    </g58bfe77c7654032a10eb1d020b2a250>
-    <kf1c628064ea4cc491fd5305fb15fc76 xmlns="b1cc6f3b-bf39-43a5-8a3e-301e7dd3dbe6">
-      <Terms xmlns="http://schemas.microsoft.com/office/infopath/2007/PartnerControls">
-        <TermInfo xmlns="http://schemas.microsoft.com/office/infopath/2007/PartnerControls">
-          <TermName xmlns="http://schemas.microsoft.com/office/infopath/2007/PartnerControls">Guideline</TermName>
-          <TermId xmlns="http://schemas.microsoft.com/office/infopath/2007/PartnerControls">9b55bf45-4ef7-47a1-aa2a-ad75ba805a81</TermId>
-        </TermInfo>
-      </Terms>
-    </kf1c628064ea4cc491fd5305fb15fc76>
-    <lbebd974dbd24be796f41f1e379def20 xmlns="b1cc6f3b-bf39-43a5-8a3e-301e7dd3dbe6">
-      <Terms xmlns="http://schemas.microsoft.com/office/infopath/2007/PartnerControls">
-        <TermInfo xmlns="http://schemas.microsoft.com/office/infopath/2007/PartnerControls">
-          <TermName xmlns="http://schemas.microsoft.com/office/infopath/2007/PartnerControls">Information governance</TermName>
-          <TermId xmlns="http://schemas.microsoft.com/office/infopath/2007/PartnerControls">9cac8325-56bd-4ffb-9432-403dc4dc3bab</TermId>
-        </TermInfo>
-      </Terms>
-    </lbebd974dbd24be796f41f1e379def20>
-    <TaxCatchAll xmlns="b1cc6f3b-bf39-43a5-8a3e-301e7dd3dbe6">
-      <Value>27</Value>
-      <Value>20</Value>
-      <Value>1</Value>
-    </TaxCatchAll>
-    <j39a79557b23449a9666bc6bb8fa8bb8 xmlns="b1cc6f3b-bf39-43a5-8a3e-301e7dd3dbe6">
-      <Terms xmlns="http://schemas.microsoft.com/office/infopath/2007/PartnerControls"/>
-    </j39a79557b23449a9666bc6bb8fa8bb8>
-    <f81b154a44f44af38780c271dfc8948d xmlns="b1cc6f3b-bf39-43a5-8a3e-301e7dd3dbe6">
-      <Terms xmlns="http://schemas.microsoft.com/office/infopath/2007/PartnerControls"/>
-    </f81b154a44f44af38780c271dfc8948d>
-    <abpBusinessCritical xmlns="4299079d-07be-48bb-be58-3ae8787f8b19">Yes</abpBusinessCritical>
-    <g3c670b4e50546099b0a453b3ee82c77 xmlns="b1cc6f3b-bf39-43a5-8a3e-301e7dd3dbe6">
-      <Terms xmlns="http://schemas.microsoft.com/office/infopath/2007/PartnerControls"/>
-    </g3c670b4e50546099b0a453b3ee82c77>
-    <g35739b5b89e426e851ef49f02759141 xmlns="b1cc6f3b-bf39-43a5-8a3e-301e7dd3dbe6">
-      <Terms xmlns="http://schemas.microsoft.com/office/infopath/2007/PartnerControls"/>
-    </g35739b5b89e426e851ef49f02759141>
-    <h30ea4abcab140beaac74102b4540714 xmlns="b1cc6f3b-bf39-43a5-8a3e-301e7dd3dbe6">
-      <Terms xmlns="http://schemas.microsoft.com/office/infopath/2007/PartnerControls"/>
-    </h30ea4abcab140beaac74102b4540714>
-    <ie66aedc840c480fb6e47111eb33a027 xmlns="b1cc6f3b-bf39-43a5-8a3e-301e7dd3dbe6">
-      <Terms xmlns="http://schemas.microsoft.com/office/infopath/2007/PartnerControls"/>
-    </ie66aedc840c480fb6e47111eb33a027>
-    <Responsible xmlns="781dbc50-c581-403b-9338-f86bda578cf1">
-      <UserInfo>
-        <DisplayName/>
-        <AccountId xsi:nil="true"/>
-        <AccountType/>
-      </UserInfo>
-    </Responsible>
-    <n1uw xmlns="781dbc50-c581-403b-9338-f86bda578cf1" xsi:nil="true"/>
-    <_Flow_SignoffStatus xmlns="781dbc50-c581-403b-9338-f86bda578cf1" xsi:nil="true"/>
-    <lcf76f155ced4ddcb4097134ff3c332f xmlns="781dbc50-c581-403b-9338-f86bda578cf1">
-      <Terms xmlns="http://schemas.microsoft.com/office/infopath/2007/PartnerControls"/>
-    </lcf76f155ced4ddcb4097134ff3c332f>
-  </documentManagement>
-</p:properties>
+<file path=customXml/itemProps3.xml><?xml version="1.0" encoding="utf-8"?>
+<ds:datastoreItem xmlns:ds="http://schemas.openxmlformats.org/officeDocument/2006/customXml" ds:itemID="{3146552A-78EC-4992-8734-A72982EE577D}">
+  <ds:schemaRefs>
+    <ds:schemaRef ds:uri="http://schemas.microsoft.com/sharepoint/v3/contenttype/forms"/>
+  </ds:schemaRefs>
+</ds:datastoreItem>
 </file>
 
-<file path=customXml/itemProps1.xml><?xml version="1.0" encoding="utf-8"?>
+<file path=customXml/itemProps4.xml><?xml version="1.0" encoding="utf-8"?>
 <ds:datastoreItem xmlns:ds="http://schemas.openxmlformats.org/officeDocument/2006/customXml" ds:itemID="{FA86DA35-866A-40D3-A9BB-FA7572515F78}">
   <ds:schemaRefs>
     <ds:schemaRef ds:uri="http://schemas.microsoft.com/office/2006/metadata/contentType"/>
@@ -9529,32 +9091,4 @@
     <ds:schemaRef ds:uri="http://schemas.microsoft.com/internal/obd"/>
   </ds:schemaRefs>
 </ds:datastoreItem>
-</file>
-
-<file path=customXml/itemProps2.xml><?xml version="1.0" encoding="utf-8"?>
-<ds:datastoreItem xmlns:ds="http://schemas.openxmlformats.org/officeDocument/2006/customXml" ds:itemID="{3146552A-78EC-4992-8734-A72982EE577D}">
-  <ds:schemaRefs>
-    <ds:schemaRef ds:uri="http://schemas.microsoft.com/sharepoint/v3/contenttype/forms"/>
-  </ds:schemaRefs>
-</ds:datastoreItem>
-</file>
-
-<file path=customXml/itemProps3.xml><?xml version="1.0" encoding="utf-8"?>
-<ds:datastoreItem xmlns:ds="http://schemas.openxmlformats.org/officeDocument/2006/customXml" ds:itemID="{EF3319DE-8331-4F42-B892-8D8FEADCE275}">
-  <ds:schemaRefs>
-    <ds:schemaRef ds:uri="http://schemas.openxmlformats.org/officeDocument/2006/bibliography"/>
-  </ds:schemaRefs>
-</ds:datastoreItem>
-</file>
-
-<file path=customXml/itemProps4.xml><?xml version="1.0" encoding="utf-8"?>
-<ds:datastoreItem xmlns:ds="http://schemas.openxmlformats.org/officeDocument/2006/customXml" ds:itemID="{7B00F293-A3E5-460A-8CD0-A8FA2C8A0E04}">
-  <ds:schemaRefs>
-    <ds:schemaRef ds:uri="http://schemas.microsoft.com/office/2006/metadata/properties"/>
-    <ds:schemaRef ds:uri="http://schemas.microsoft.com/office/infopath/2007/PartnerControls"/>
-    <ds:schemaRef ds:uri="781dbc50-c581-403b-9338-f86bda578cf1"/>
-    <ds:schemaRef ds:uri="4299079d-07be-48bb-be58-3ae8787f8b19"/>
-    <ds:schemaRef ds:uri="b1cc6f3b-bf39-43a5-8a3e-301e7dd3dbe6"/>
-  </ds:schemaRefs>
-</ds:datastoreItem>
 </file>
</xml_diff>

<commit_message>
Backfilling capacity extended by storing dataframe to Files resource
</commit_message>
<xml_diff>
--- a/docs/dev/2 - DataIntegrationArchitecture_Template.docx
+++ b/docs/dev/2 - DataIntegrationArchitecture_Template.docx
@@ -354,7 +354,7 @@
               <w:ind w:left="0"/>
             </w:pPr>
             <w:r>
-              <w:t>08.09.23</w:t>
+              <w:t>07.09.23</w:t>
             </w:r>
           </w:p>
         </w:tc>
@@ -369,7 +369,7 @@
               <w:ind w:left="0"/>
             </w:pPr>
             <w:r>
-              <w:t>Initial version</w:t>
+              <w:t>Project scoping</w:t>
             </w:r>
           </w:p>
         </w:tc>
@@ -414,6 +414,80 @@
             </w:pPr>
             <w:r>
               <w:t>2.0</w:t>
+            </w:r>
+          </w:p>
+        </w:tc>
+        <w:tc>
+          <w:tcPr>
+            <w:tcW w:w="1417" w:type="dxa"/>
+            <w:vAlign w:val="center"/>
+          </w:tcPr>
+          <w:p>
+            <w:pPr>
+              <w:spacing w:after="100" w:afterAutospacing="1"/>
+              <w:ind w:left="0"/>
+            </w:pPr>
+            <w:r>
+              <w:t>06.10.23</w:t>
+            </w:r>
+          </w:p>
+        </w:tc>
+        <w:tc>
+          <w:tcPr>
+            <w:tcW w:w="3969" w:type="dxa"/>
+            <w:vAlign w:val="center"/>
+          </w:tcPr>
+          <w:p>
+            <w:pPr>
+              <w:spacing w:after="100" w:afterAutospacing="1"/>
+              <w:ind w:left="0"/>
+            </w:pPr>
+            <w:r>
+              <w:t>First Cognite Function deployed</w:t>
+            </w:r>
+          </w:p>
+        </w:tc>
+        <w:tc>
+          <w:tcPr>
+            <w:tcW w:w="1843" w:type="dxa"/>
+            <w:vAlign w:val="center"/>
+          </w:tcPr>
+          <w:p>
+            <w:pPr>
+              <w:spacing w:after="100" w:afterAutospacing="1"/>
+              <w:ind w:left="0"/>
+            </w:pPr>
+            <w:r>
+              <w:t>Vetle Nevland</w:t>
+            </w:r>
+          </w:p>
+        </w:tc>
+        <w:tc>
+          <w:tcPr>
+            <w:tcW w:w="1843" w:type="dxa"/>
+            <w:vAlign w:val="center"/>
+          </w:tcPr>
+          <w:p>
+            <w:pPr>
+              <w:spacing w:after="100" w:afterAutospacing="1"/>
+              <w:ind w:left="0"/>
+            </w:pPr>
+          </w:p>
+        </w:tc>
+      </w:tr>
+      <w:tr>
+        <w:tc>
+          <w:tcPr>
+            <w:tcW w:w="1135" w:type="dxa"/>
+            <w:vAlign w:val="center"/>
+          </w:tcPr>
+          <w:p>
+            <w:pPr>
+              <w:spacing w:after="100" w:afterAutospacing="1"/>
+              <w:ind w:left="0"/>
+            </w:pPr>
+            <w:r>
+              <w:t>2.1</w:t>
             </w:r>
           </w:p>
         </w:tc>
@@ -486,6 +560,9 @@
               <w:spacing w:after="100" w:afterAutospacing="1"/>
               <w:ind w:left="0"/>
             </w:pPr>
+            <w:r>
+              <w:t>2.2</w:t>
+            </w:r>
           </w:p>
         </w:tc>
         <w:tc>
@@ -498,6 +575,9 @@
               <w:spacing w:after="100" w:afterAutospacing="1"/>
               <w:ind w:left="0"/>
             </w:pPr>
+            <w:r>
+              <w:t>05.01.24</w:t>
+            </w:r>
           </w:p>
         </w:tc>
         <w:tc>
@@ -510,6 +590,9 @@
               <w:spacing w:after="100" w:afterAutospacing="1"/>
               <w:ind w:left="0"/>
             </w:pPr>
+            <w:r>
+              <w:t>Support for date-specific aggregates</w:t>
+            </w:r>
           </w:p>
         </w:tc>
         <w:tc>
@@ -522,68 +605,9 @@
               <w:spacing w:after="100" w:afterAutospacing="1"/>
               <w:ind w:left="0"/>
             </w:pPr>
-          </w:p>
-        </w:tc>
-        <w:tc>
-          <w:tcPr>
-            <w:tcW w:w="1843" w:type="dxa"/>
-            <w:vAlign w:val="center"/>
-          </w:tcPr>
-          <w:p>
-            <w:pPr>
-              <w:spacing w:after="100" w:afterAutospacing="1"/>
-              <w:ind w:left="0"/>
-            </w:pPr>
-          </w:p>
-        </w:tc>
-      </w:tr>
-      <w:tr>
-        <w:tc>
-          <w:tcPr>
-            <w:tcW w:w="1135" w:type="dxa"/>
-            <w:vAlign w:val="center"/>
-          </w:tcPr>
-          <w:p>
-            <w:pPr>
-              <w:spacing w:after="100" w:afterAutospacing="1"/>
-              <w:ind w:left="0"/>
-            </w:pPr>
-          </w:p>
-        </w:tc>
-        <w:tc>
-          <w:tcPr>
-            <w:tcW w:w="1417" w:type="dxa"/>
-            <w:vAlign w:val="center"/>
-          </w:tcPr>
-          <w:p>
-            <w:pPr>
-              <w:spacing w:after="100" w:afterAutospacing="1"/>
-              <w:ind w:left="0"/>
-            </w:pPr>
-          </w:p>
-        </w:tc>
-        <w:tc>
-          <w:tcPr>
-            <w:tcW w:w="3969" w:type="dxa"/>
-            <w:vAlign w:val="center"/>
-          </w:tcPr>
-          <w:p>
-            <w:pPr>
-              <w:spacing w:after="100" w:afterAutospacing="1"/>
-              <w:ind w:left="0"/>
-            </w:pPr>
-          </w:p>
-        </w:tc>
-        <w:tc>
-          <w:tcPr>
-            <w:tcW w:w="1843" w:type="dxa"/>
-            <w:vAlign w:val="center"/>
-          </w:tcPr>
-          <w:p>
-            <w:pPr>
-              <w:spacing w:after="100" w:afterAutospacing="1"/>
-              <w:ind w:left="0"/>
-            </w:pPr>
+            <w:r>
+              <w:t>Vetle Nevland</w:t>
+            </w:r>
           </w:p>
         </w:tc>
         <w:tc>
@@ -1977,7 +2001,19 @@
         <w:rPr>
           <w:lang w:val="en-US"/>
         </w:rPr>
-        <w:t xml:space="preserve"> the same elements and relationships as </w:t>
+        <w:t xml:space="preserve"> the same elements</w:t>
+      </w:r>
+      <w:r>
+        <w:rPr>
+          <w:lang w:val="en-US"/>
+        </w:rPr>
+        <w:t>, associated assets</w:t>
+      </w:r>
+      <w:r>
+        <w:rPr>
+          <w:lang w:val="en-US"/>
+        </w:rPr>
+        <w:t xml:space="preserve"> and relationships as </w:t>
       </w:r>
       <w:r>
         <w:rPr>
@@ -2033,7 +2069,31 @@
         <w:rPr>
           <w:lang w:val="en-US"/>
         </w:rPr>
-        <w:t>, Center of Excellence – Analytics, designated to basic and advanced time series analytics</w:t>
+        <w:t xml:space="preserve">, Center of Excellence – Analytics, designated </w:t>
+      </w:r>
+      <w:r>
+        <w:rPr>
+          <w:lang w:val="en-US"/>
+        </w:rPr>
+        <w:t>for basic to</w:t>
+      </w:r>
+      <w:r>
+        <w:rPr>
+          <w:lang w:val="en-US"/>
+        </w:rPr>
+        <w:t xml:space="preserve"> advanced time series analytics</w:t>
+      </w:r>
+      <w:r>
+        <w:rPr>
+          <w:lang w:val="en-US"/>
+        </w:rPr>
+        <w:t xml:space="preserve">, particularly </w:t>
+      </w:r>
+      <w:r>
+        <w:rPr>
+          <w:lang w:val="en-US"/>
+        </w:rPr>
+        <w:t>to be used by SMEs for root cause analysis</w:t>
       </w:r>
       <w:r>
         <w:rPr>
@@ -2149,7 +2209,31 @@
         <w:rPr>
           <w:lang w:val="en-US"/>
         </w:rPr>
-        <w:t xml:space="preserve">running semi-advanced calculations on time series data residing in CDF. </w:t>
+        <w:t>running semi-advanced calculations on time series data residing in CDF</w:t>
+      </w:r>
+      <w:r>
+        <w:rPr>
+          <w:lang w:val="en-US"/>
+        </w:rPr>
+        <w:t>, to be used for root</w:t>
+      </w:r>
+      <w:r>
+        <w:rPr>
+          <w:lang w:val="en-US"/>
+        </w:rPr>
+        <w:t xml:space="preserve"> cause and other time series analysis that is otherwise not possible to </w:t>
+      </w:r>
+      <w:r>
+        <w:rPr>
+          <w:lang w:val="en-US"/>
+        </w:rPr>
+        <w:t>perform directly in Cognite Charts</w:t>
+      </w:r>
+      <w:r>
+        <w:rPr>
+          <w:lang w:val="en-US"/>
+        </w:rPr>
+        <w:t xml:space="preserve">. </w:t>
       </w:r>
       <w:r>
         <w:rPr>
@@ -2204,6 +2288,62 @@
           <w:lang w:val="en-US"/>
         </w:rPr>
         <w:t xml:space="preserve"> insight.</w:t>
+      </w:r>
+      <w:r>
+        <w:rPr>
+          <w:lang w:val="en-US"/>
+        </w:rPr>
+        <w:t xml:space="preserve"> </w:t>
+      </w:r>
+      <w:r>
+        <w:rPr>
+          <w:lang w:val="en-US"/>
+        </w:rPr>
+        <w:t xml:space="preserve">The </w:t>
+      </w:r>
+      <w:r>
+        <w:rPr>
+          <w:lang w:val="en-US"/>
+        </w:rPr>
+        <w:t xml:space="preserve">template </w:t>
+      </w:r>
+      <w:proofErr w:type="spellStart"/>
+      <w:r>
+        <w:rPr>
+          <w:lang w:val="en-US"/>
+        </w:rPr>
+        <w:t>Cognite’s</w:t>
+      </w:r>
+      <w:proofErr w:type="spellEnd"/>
+      <w:r>
+        <w:rPr>
+          <w:lang w:val="en-US"/>
+        </w:rPr>
+        <w:t xml:space="preserve"> Python SDK to deploy </w:t>
+      </w:r>
+      <w:r>
+        <w:rPr>
+          <w:lang w:val="en-US"/>
+        </w:rPr>
+        <w:t xml:space="preserve">Cognite Functions, </w:t>
+      </w:r>
+      <w:r>
+        <w:rPr>
+          <w:lang w:val="en-US"/>
+        </w:rPr>
+        <w:t xml:space="preserve">where calculations are set up programmatically using any desired Python functions and libraries. This gives endless possibilities </w:t>
+      </w:r>
+      <w:r>
+        <w:rPr>
+          <w:lang w:val="en-US"/>
+        </w:rPr>
+        <w:t xml:space="preserve">for time series analysis, </w:t>
+      </w:r>
+      <w:r>
+        <w:rPr>
+          <w:lang w:val="en-US"/>
+        </w:rPr>
+        <w:t>serving as a great alternative to the limited set of functions available in Cognite Charts.</w:t>
       </w:r>
       <w:r>
         <w:rPr>
@@ -3442,7 +3582,69 @@
           <w:szCs w:val="22"/>
           <w:lang w:val="en-US"/>
         </w:rPr>
-        <w:t>mention Cognite Functions and Python SDK</w:t>
+        <w:t xml:space="preserve">mention </w:t>
+      </w:r>
+      <w:proofErr w:type="spellStart"/>
+      <w:r>
+        <w:rPr>
+          <w:b w:val="0"/>
+          <w:bCs/>
+          <w:sz w:val="22"/>
+          <w:szCs w:val="22"/>
+          <w:lang w:val="en-US"/>
+        </w:rPr>
+        <w:t>Cognite’s</w:t>
+      </w:r>
+      <w:proofErr w:type="spellEnd"/>
+      <w:r>
+        <w:rPr>
+          <w:b w:val="0"/>
+          <w:bCs/>
+          <w:sz w:val="22"/>
+          <w:szCs w:val="22"/>
+          <w:lang w:val="en-US"/>
+        </w:rPr>
+        <w:t xml:space="preserve"> Python SDK</w:t>
+      </w:r>
+      <w:r>
+        <w:rPr>
+          <w:b w:val="0"/>
+          <w:bCs/>
+          <w:sz w:val="22"/>
+          <w:szCs w:val="22"/>
+          <w:lang w:val="en-US"/>
+        </w:rPr>
+        <w:t xml:space="preserve"> for transformation </w:t>
+      </w:r>
+      <w:r>
+        <w:rPr>
+          <w:b w:val="0"/>
+          <w:bCs/>
+          <w:sz w:val="22"/>
+          <w:szCs w:val="22"/>
+          <w:lang w:val="en-US"/>
+        </w:rPr>
+        <w:t xml:space="preserve">approach </w:t>
+      </w:r>
+      <w:r>
+        <w:rPr>
+          <w:b w:val="0"/>
+          <w:bCs/>
+          <w:sz w:val="22"/>
+          <w:szCs w:val="22"/>
+          <w:lang w:val="en-US"/>
+        </w:rPr>
+        <w:t xml:space="preserve">and </w:t>
+      </w:r>
+      <w:r>
+        <w:rPr>
+          <w:b w:val="0"/>
+          <w:bCs/>
+          <w:sz w:val="22"/>
+          <w:szCs w:val="22"/>
+          <w:lang w:val="en-US"/>
+        </w:rPr>
+        <w:t>Cognite Functions for deployment approach</w:t>
       </w:r>
     </w:p>
     <w:p>
@@ -3501,6 +3703,61 @@
           <w:lang w:val="en-US"/>
         </w:rPr>
         <w:t>the project documentation resides</w:t>
+      </w:r>
+      <w:r>
+        <w:rPr>
+          <w:b w:val="0"/>
+          <w:bCs/>
+          <w:sz w:val="22"/>
+          <w:szCs w:val="22"/>
+          <w:lang w:val="en-US"/>
+        </w:rPr>
+        <w:t xml:space="preserve"> </w:t>
+      </w:r>
+      <w:r>
+        <w:rPr>
+          <w:b w:val="0"/>
+          <w:bCs/>
+          <w:iCs/>
+          <w:sz w:val="22"/>
+          <w:szCs w:val="22"/>
+          <w:lang w:val="en-US"/>
+        </w:rPr>
+        <w:t>(</w:t>
+      </w:r>
+      <w:r>
+        <w:rPr>
+          <w:b w:val="0"/>
+          <w:bCs/>
+          <w:iCs/>
+          <w:sz w:val="22"/>
+          <w:szCs w:val="22"/>
+          <w:lang w:val="en-US"/>
+        </w:rPr>
+        <w:t xml:space="preserve">here: </w:t>
+      </w:r>
+      <w:hyperlink r:id="rId14" w:history="1">
+        <w:r>
+          <w:rPr>
+            <w:rStyle w:val="Hyperlink"/>
+            <w:b w:val="0"/>
+            <w:bCs/>
+            <w:sz w:val="22"/>
+            <w:szCs w:val="22"/>
+          </w:rPr>
+          <w:t>AkerBP-DataOps/deos-cognite-functions-template (github.com)</w:t>
+        </w:r>
+      </w:hyperlink>
+      <w:r>
+        <w:rPr>
+          <w:b w:val="0"/>
+          <w:bCs/>
+          <w:iCs/>
+          <w:sz w:val="22"/>
+          <w:szCs w:val="22"/>
+          <w:lang w:val="en-US"/>
+        </w:rPr>
+        <w:t>)</w:t>
       </w:r>
     </w:p>
     <w:p>
@@ -4472,8 +4729,8 @@
       </w:pPr>
     </w:p>
     <w:sectPr>
-      <w:headerReference w:type="default" r:id="rId14"/>
-      <w:footerReference w:type="default" r:id="rId15"/>
+      <w:headerReference w:type="default" r:id="rId15"/>
+      <w:footerReference w:type="default" r:id="rId16"/>
       <w:pgSz w:w="11906" w:h="16838"/>
       <w:pgMar w:top="1843" w:right="849" w:bottom="1417" w:left="1276" w:header="708" w:footer="708" w:gutter="0"/>
       <w:cols w:space="708"/>
@@ -4718,7 +4975,7 @@
       <mc:AlternateContent>
         <mc:Choice Requires="wps">
           <w:drawing>
-            <wp:anchor distT="4294967291" distB="4294967291" distL="114300" distR="114300" simplePos="0" relativeHeight="251657728" behindDoc="0" locked="0" layoutInCell="1" allowOverlap="1" wp14:anchorId="73404645" wp14:editId="03D4CC2B">
+            <wp:anchor distT="4294967291" distB="4294967291" distL="114300" distR="114300" simplePos="0" relativeHeight="251658240" behindDoc="0" locked="0" layoutInCell="1" allowOverlap="1" wp14:anchorId="73404645" wp14:editId="03D4CC2B">
               <wp:simplePos x="0" y="0"/>
               <wp:positionH relativeFrom="column">
                 <wp:posOffset>-314960</wp:posOffset>
@@ -4777,7 +5034,7 @@
             </wp:anchor>
           </w:drawing>
         </mc:Choice>
-        <mc:Fallback xmlns:a="http://schemas.openxmlformats.org/drawingml/2006/main" xmlns:a14="http://schemas.microsoft.com/office/drawing/2010/main">
+        <mc:Fallback xmlns:a14="http://schemas.microsoft.com/office/drawing/2010/main" xmlns:a="http://schemas.openxmlformats.org/drawingml/2006/main">
           <w:pict w14:anchorId="193B6D95">
             <v:line id="Conector reto 3" style="position:absolute;z-index:251657728;visibility:visible;mso-wrap-style:square;mso-width-percent:0;mso-height-percent:0;mso-wrap-distance-left:9pt;mso-wrap-distance-top:.mm;mso-wrap-distance-right:9pt;mso-wrap-distance-bottom:.mm;mso-position-horizontal:absolute;mso-position-horizontal-relative:text;mso-position-vertical:absolute;mso-position-vertical-relative:text;mso-width-percent:0;mso-height-percent:0;mso-width-relative:page;mso-height-relative:page" o:spid="_x0000_s1026" strokeweight="1.15pt" from="-24.8pt,12.8pt" to="493.45pt,12.8pt" w14:anchorId="75D88D15" o:gfxdata="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">
               <o:lock v:ext="edit" shapetype="f"/>
@@ -8454,102 +8711,6 @@
 </file>
 
 <file path=customXml/item1.xml><?xml version="1.0" encoding="utf-8"?>
-<p:properties xmlns:p="http://schemas.microsoft.com/office/2006/metadata/properties" xmlns:xsi="http://www.w3.org/2001/XMLSchema-instance" xmlns:pc="http://schemas.microsoft.com/office/infopath/2007/PartnerControls">
-  <documentManagement>
-    <DWH_x0020_Document_x0020_Type xmlns="781dbc50-c581-403b-9338-f86bda578cf1" xsi:nil="true"/>
-    <abpYear xmlns="4299079d-07be-48bb-be58-3ae8787f8b19" xsi:nil="true"/>
-    <l722cedc815f4f8c8fdfe068712d18f5 xmlns="b1cc6f3b-bf39-43a5-8a3e-301e7dd3dbe6">
-      <Terms xmlns="http://schemas.microsoft.com/office/infopath/2007/PartnerControls"/>
-    </l722cedc815f4f8c8fdfe068712d18f5>
-    <abpContentOwner xmlns="4299079d-07be-48bb-be58-3ae8787f8b19">Lars-Erik Ydstie</abpContentOwner>
-    <abpCompany xmlns="4299079d-07be-48bb-be58-3ae8787f8b19">Aker BP</abpCompany>
-    <abpUnitName xmlns="4299079d-07be-48bb-be58-3ae8787f8b19">IMT</abpUnitName>
-    <ab563cbcca4a4a57b7ea620b38839ed6 xmlns="b1cc6f3b-bf39-43a5-8a3e-301e7dd3dbe6">
-      <Terms xmlns="http://schemas.microsoft.com/office/infopath/2007/PartnerControls"/>
-    </ab563cbcca4a4a57b7ea620b38839ed6>
-    <DWH_IT_Application xmlns="781dbc50-c581-403b-9338-f86bda578cf1" xsi:nil="true"/>
-    <abpSecurityClassification xmlns="4299079d-07be-48bb-be58-3ae8787f8b19">Internal</abpSecurityClassification>
-    <k9fb8ce793fd4c3cb2c2c0411d3066a6 xmlns="b1cc6f3b-bf39-43a5-8a3e-301e7dd3dbe6">
-      <Terms xmlns="http://schemas.microsoft.com/office/infopath/2007/PartnerControls">
-        <TermInfo xmlns="http://schemas.microsoft.com/office/infopath/2007/PartnerControls">
-          <TermName xmlns="http://schemas.microsoft.com/office/infopath/2007/PartnerControls">Aker BP Teamsite</TermName>
-          <TermId xmlns="http://schemas.microsoft.com/office/infopath/2007/PartnerControls">f217128c-932a-4ffd-bac0-0e2bc576d10e</TermId>
-        </TermInfo>
-      </Terms>
-    </k9fb8ce793fd4c3cb2c2c0411d3066a6>
-    <g58bfe77c7654032a10eb1d020b2a250 xmlns="b1cc6f3b-bf39-43a5-8a3e-301e7dd3dbe6">
-      <Terms xmlns="http://schemas.microsoft.com/office/infopath/2007/PartnerControls"/>
-    </g58bfe77c7654032a10eb1d020b2a250>
-    <kf1c628064ea4cc491fd5305fb15fc76 xmlns="b1cc6f3b-bf39-43a5-8a3e-301e7dd3dbe6">
-      <Terms xmlns="http://schemas.microsoft.com/office/infopath/2007/PartnerControls">
-        <TermInfo xmlns="http://schemas.microsoft.com/office/infopath/2007/PartnerControls">
-          <TermName xmlns="http://schemas.microsoft.com/office/infopath/2007/PartnerControls">Guideline</TermName>
-          <TermId xmlns="http://schemas.microsoft.com/office/infopath/2007/PartnerControls">9b55bf45-4ef7-47a1-aa2a-ad75ba805a81</TermId>
-        </TermInfo>
-      </Terms>
-    </kf1c628064ea4cc491fd5305fb15fc76>
-    <lbebd974dbd24be796f41f1e379def20 xmlns="b1cc6f3b-bf39-43a5-8a3e-301e7dd3dbe6">
-      <Terms xmlns="http://schemas.microsoft.com/office/infopath/2007/PartnerControls">
-        <TermInfo xmlns="http://schemas.microsoft.com/office/infopath/2007/PartnerControls">
-          <TermName xmlns="http://schemas.microsoft.com/office/infopath/2007/PartnerControls">Information governance</TermName>
-          <TermId xmlns="http://schemas.microsoft.com/office/infopath/2007/PartnerControls">9cac8325-56bd-4ffb-9432-403dc4dc3bab</TermId>
-        </TermInfo>
-      </Terms>
-    </lbebd974dbd24be796f41f1e379def20>
-    <TaxCatchAll xmlns="b1cc6f3b-bf39-43a5-8a3e-301e7dd3dbe6">
-      <Value>27</Value>
-      <Value>20</Value>
-      <Value>1</Value>
-    </TaxCatchAll>
-    <j39a79557b23449a9666bc6bb8fa8bb8 xmlns="b1cc6f3b-bf39-43a5-8a3e-301e7dd3dbe6">
-      <Terms xmlns="http://schemas.microsoft.com/office/infopath/2007/PartnerControls"/>
-    </j39a79557b23449a9666bc6bb8fa8bb8>
-    <f81b154a44f44af38780c271dfc8948d xmlns="b1cc6f3b-bf39-43a5-8a3e-301e7dd3dbe6">
-      <Terms xmlns="http://schemas.microsoft.com/office/infopath/2007/PartnerControls"/>
-    </f81b154a44f44af38780c271dfc8948d>
-    <abpBusinessCritical xmlns="4299079d-07be-48bb-be58-3ae8787f8b19">Yes</abpBusinessCritical>
-    <g3c670b4e50546099b0a453b3ee82c77 xmlns="b1cc6f3b-bf39-43a5-8a3e-301e7dd3dbe6">
-      <Terms xmlns="http://schemas.microsoft.com/office/infopath/2007/PartnerControls"/>
-    </g3c670b4e50546099b0a453b3ee82c77>
-    <g35739b5b89e426e851ef49f02759141 xmlns="b1cc6f3b-bf39-43a5-8a3e-301e7dd3dbe6">
-      <Terms xmlns="http://schemas.microsoft.com/office/infopath/2007/PartnerControls"/>
-    </g35739b5b89e426e851ef49f02759141>
-    <h30ea4abcab140beaac74102b4540714 xmlns="b1cc6f3b-bf39-43a5-8a3e-301e7dd3dbe6">
-      <Terms xmlns="http://schemas.microsoft.com/office/infopath/2007/PartnerControls"/>
-    </h30ea4abcab140beaac74102b4540714>
-    <ie66aedc840c480fb6e47111eb33a027 xmlns="b1cc6f3b-bf39-43a5-8a3e-301e7dd3dbe6">
-      <Terms xmlns="http://schemas.microsoft.com/office/infopath/2007/PartnerControls"/>
-    </ie66aedc840c480fb6e47111eb33a027>
-    <Responsible xmlns="781dbc50-c581-403b-9338-f86bda578cf1">
-      <UserInfo>
-        <DisplayName/>
-        <AccountId xsi:nil="true"/>
-        <AccountType/>
-      </UserInfo>
-    </Responsible>
-    <n1uw xmlns="781dbc50-c581-403b-9338-f86bda578cf1" xsi:nil="true"/>
-    <_Flow_SignoffStatus xmlns="781dbc50-c581-403b-9338-f86bda578cf1" xsi:nil="true"/>
-    <lcf76f155ced4ddcb4097134ff3c332f xmlns="781dbc50-c581-403b-9338-f86bda578cf1">
-      <Terms xmlns="http://schemas.microsoft.com/office/infopath/2007/PartnerControls"/>
-    </lcf76f155ced4ddcb4097134ff3c332f>
-  </documentManagement>
-</p:properties>
-</file>
-
-<file path=customXml/item2.xml><?xml version="1.0" encoding="utf-8"?>
-<b:Sources xmlns:b="http://schemas.openxmlformats.org/officeDocument/2006/bibliography" xmlns="http://schemas.openxmlformats.org/officeDocument/2006/bibliography" SelectedStyle="\APA.XSL" StyleName="APA"/>
-</file>
-
-<file path=customXml/item3.xml><?xml version="1.0" encoding="utf-8"?>
-<?mso-contentType ?>
-<FormTemplates xmlns="http://schemas.microsoft.com/sharepoint/v3/contenttype/forms">
-  <Display>DocumentLibraryForm</Display>
-  <Edit>DocumentLibraryForm</Edit>
-  <New>DocumentLibraryForm</New>
-</FormTemplates>
-</file>
-
-<file path=customXml/item4.xml><?xml version="1.0" encoding="utf-8"?>
 <ct:contentTypeSchema xmlns:ct="http://schemas.microsoft.com/office/2006/metadata/contentType" xmlns:ma="http://schemas.microsoft.com/office/2006/metadata/properties/metaAttributes" ct:_="" ma:_="" ma:contentTypeName="Aker BP Document" ma:contentTypeID="0x010100DACBF78A35F5C742A724F1E187D150440053BF30B861977F448D9589C932B8C290" ma:contentTypeVersion="44" ma:contentTypeDescription="" ma:contentTypeScope="" ma:versionID="c3b16f53edf75ead15fe0359c9de04d0">
   <xsd:schema xmlns:xsd="http://www.w3.org/2001/XMLSchema" xmlns:xs="http://www.w3.org/2001/XMLSchema" xmlns:p="http://schemas.microsoft.com/office/2006/metadata/properties" xmlns:ns2="4299079d-07be-48bb-be58-3ae8787f8b19" xmlns:ns3="b1cc6f3b-bf39-43a5-8a3e-301e7dd3dbe6" xmlns:ns4="781dbc50-c581-403b-9338-f86bda578cf1" targetNamespace="http://schemas.microsoft.com/office/2006/metadata/properties" ma:root="true" ma:fieldsID="35a9fec4dece03d5ef0e0b229d1a1b13" ns2:_="" ns3:_="" ns4:_="">
     <xsd:import namespace="4299079d-07be-48bb-be58-3ae8787f8b19"/>
@@ -9045,35 +9206,103 @@
 </ct:contentTypeSchema>
 </file>
 
-<file path=customXml/itemProps1.xml><?xml version="1.0" encoding="utf-8"?>
-<ds:datastoreItem xmlns:ds="http://schemas.openxmlformats.org/officeDocument/2006/customXml" ds:itemID="{7B00F293-A3E5-460A-8CD0-A8FA2C8A0E04}">
-  <ds:schemaRefs>
-    <ds:schemaRef ds:uri="http://schemas.microsoft.com/office/2006/metadata/properties"/>
-    <ds:schemaRef ds:uri="http://schemas.microsoft.com/office/infopath/2007/PartnerControls"/>
-    <ds:schemaRef ds:uri="781dbc50-c581-403b-9338-f86bda578cf1"/>
-    <ds:schemaRef ds:uri="4299079d-07be-48bb-be58-3ae8787f8b19"/>
-    <ds:schemaRef ds:uri="b1cc6f3b-bf39-43a5-8a3e-301e7dd3dbe6"/>
-  </ds:schemaRefs>
-</ds:datastoreItem>
+<file path=customXml/item2.xml><?xml version="1.0" encoding="utf-8"?>
+<?mso-contentType ?>
+<FormTemplates xmlns="http://schemas.microsoft.com/sharepoint/v3/contenttype/forms">
+  <Display>DocumentLibraryForm</Display>
+  <Edit>DocumentLibraryForm</Edit>
+  <New>DocumentLibraryForm</New>
+</FormTemplates>
 </file>
 
-<file path=customXml/itemProps2.xml><?xml version="1.0" encoding="utf-8"?>
-<ds:datastoreItem xmlns:ds="http://schemas.openxmlformats.org/officeDocument/2006/customXml" ds:itemID="{EF3319DE-8331-4F42-B892-8D8FEADCE275}">
-  <ds:schemaRefs>
-    <ds:schemaRef ds:uri="http://schemas.openxmlformats.org/officeDocument/2006/bibliography"/>
-  </ds:schemaRefs>
-</ds:datastoreItem>
+<file path=customXml/item3.xml><?xml version="1.0" encoding="utf-8"?>
+<b:Sources xmlns:b="http://schemas.openxmlformats.org/officeDocument/2006/bibliography" xmlns="http://schemas.openxmlformats.org/officeDocument/2006/bibliography" SelectedStyle="\APA.XSL" StyleName="APA"/>
 </file>
 
-<file path=customXml/itemProps3.xml><?xml version="1.0" encoding="utf-8"?>
-<ds:datastoreItem xmlns:ds="http://schemas.openxmlformats.org/officeDocument/2006/customXml" ds:itemID="{3146552A-78EC-4992-8734-A72982EE577D}">
-  <ds:schemaRefs>
-    <ds:schemaRef ds:uri="http://schemas.microsoft.com/sharepoint/v3/contenttype/forms"/>
-  </ds:schemaRefs>
-</ds:datastoreItem>
+<file path=customXml/item4.xml><?xml version="1.0" encoding="utf-8"?>
+<p:properties xmlns:p="http://schemas.microsoft.com/office/2006/metadata/properties" xmlns:xsi="http://www.w3.org/2001/XMLSchema-instance" xmlns:pc="http://schemas.microsoft.com/office/infopath/2007/PartnerControls">
+  <documentManagement>
+    <DWH_x0020_Document_x0020_Type xmlns="781dbc50-c581-403b-9338-f86bda578cf1" xsi:nil="true"/>
+    <abpYear xmlns="4299079d-07be-48bb-be58-3ae8787f8b19" xsi:nil="true"/>
+    <l722cedc815f4f8c8fdfe068712d18f5 xmlns="b1cc6f3b-bf39-43a5-8a3e-301e7dd3dbe6">
+      <Terms xmlns="http://schemas.microsoft.com/office/infopath/2007/PartnerControls"/>
+    </l722cedc815f4f8c8fdfe068712d18f5>
+    <abpContentOwner xmlns="4299079d-07be-48bb-be58-3ae8787f8b19">Lars-Erik Ydstie</abpContentOwner>
+    <abpCompany xmlns="4299079d-07be-48bb-be58-3ae8787f8b19">Aker BP</abpCompany>
+    <abpUnitName xmlns="4299079d-07be-48bb-be58-3ae8787f8b19">IMT</abpUnitName>
+    <ab563cbcca4a4a57b7ea620b38839ed6 xmlns="b1cc6f3b-bf39-43a5-8a3e-301e7dd3dbe6">
+      <Terms xmlns="http://schemas.microsoft.com/office/infopath/2007/PartnerControls"/>
+    </ab563cbcca4a4a57b7ea620b38839ed6>
+    <DWH_IT_Application xmlns="781dbc50-c581-403b-9338-f86bda578cf1" xsi:nil="true"/>
+    <abpSecurityClassification xmlns="4299079d-07be-48bb-be58-3ae8787f8b19">Internal</abpSecurityClassification>
+    <k9fb8ce793fd4c3cb2c2c0411d3066a6 xmlns="b1cc6f3b-bf39-43a5-8a3e-301e7dd3dbe6">
+      <Terms xmlns="http://schemas.microsoft.com/office/infopath/2007/PartnerControls">
+        <TermInfo xmlns="http://schemas.microsoft.com/office/infopath/2007/PartnerControls">
+          <TermName xmlns="http://schemas.microsoft.com/office/infopath/2007/PartnerControls">Aker BP Teamsite</TermName>
+          <TermId xmlns="http://schemas.microsoft.com/office/infopath/2007/PartnerControls">f217128c-932a-4ffd-bac0-0e2bc576d10e</TermId>
+        </TermInfo>
+      </Terms>
+    </k9fb8ce793fd4c3cb2c2c0411d3066a6>
+    <g58bfe77c7654032a10eb1d020b2a250 xmlns="b1cc6f3b-bf39-43a5-8a3e-301e7dd3dbe6">
+      <Terms xmlns="http://schemas.microsoft.com/office/infopath/2007/PartnerControls"/>
+    </g58bfe77c7654032a10eb1d020b2a250>
+    <kf1c628064ea4cc491fd5305fb15fc76 xmlns="b1cc6f3b-bf39-43a5-8a3e-301e7dd3dbe6">
+      <Terms xmlns="http://schemas.microsoft.com/office/infopath/2007/PartnerControls">
+        <TermInfo xmlns="http://schemas.microsoft.com/office/infopath/2007/PartnerControls">
+          <TermName xmlns="http://schemas.microsoft.com/office/infopath/2007/PartnerControls">Guideline</TermName>
+          <TermId xmlns="http://schemas.microsoft.com/office/infopath/2007/PartnerControls">9b55bf45-4ef7-47a1-aa2a-ad75ba805a81</TermId>
+        </TermInfo>
+      </Terms>
+    </kf1c628064ea4cc491fd5305fb15fc76>
+    <lbebd974dbd24be796f41f1e379def20 xmlns="b1cc6f3b-bf39-43a5-8a3e-301e7dd3dbe6">
+      <Terms xmlns="http://schemas.microsoft.com/office/infopath/2007/PartnerControls">
+        <TermInfo xmlns="http://schemas.microsoft.com/office/infopath/2007/PartnerControls">
+          <TermName xmlns="http://schemas.microsoft.com/office/infopath/2007/PartnerControls">Information governance</TermName>
+          <TermId xmlns="http://schemas.microsoft.com/office/infopath/2007/PartnerControls">9cac8325-56bd-4ffb-9432-403dc4dc3bab</TermId>
+        </TermInfo>
+      </Terms>
+    </lbebd974dbd24be796f41f1e379def20>
+    <TaxCatchAll xmlns="b1cc6f3b-bf39-43a5-8a3e-301e7dd3dbe6">
+      <Value>27</Value>
+      <Value>20</Value>
+      <Value>1</Value>
+    </TaxCatchAll>
+    <j39a79557b23449a9666bc6bb8fa8bb8 xmlns="b1cc6f3b-bf39-43a5-8a3e-301e7dd3dbe6">
+      <Terms xmlns="http://schemas.microsoft.com/office/infopath/2007/PartnerControls"/>
+    </j39a79557b23449a9666bc6bb8fa8bb8>
+    <f81b154a44f44af38780c271dfc8948d xmlns="b1cc6f3b-bf39-43a5-8a3e-301e7dd3dbe6">
+      <Terms xmlns="http://schemas.microsoft.com/office/infopath/2007/PartnerControls"/>
+    </f81b154a44f44af38780c271dfc8948d>
+    <abpBusinessCritical xmlns="4299079d-07be-48bb-be58-3ae8787f8b19">Yes</abpBusinessCritical>
+    <g3c670b4e50546099b0a453b3ee82c77 xmlns="b1cc6f3b-bf39-43a5-8a3e-301e7dd3dbe6">
+      <Terms xmlns="http://schemas.microsoft.com/office/infopath/2007/PartnerControls"/>
+    </g3c670b4e50546099b0a453b3ee82c77>
+    <g35739b5b89e426e851ef49f02759141 xmlns="b1cc6f3b-bf39-43a5-8a3e-301e7dd3dbe6">
+      <Terms xmlns="http://schemas.microsoft.com/office/infopath/2007/PartnerControls"/>
+    </g35739b5b89e426e851ef49f02759141>
+    <h30ea4abcab140beaac74102b4540714 xmlns="b1cc6f3b-bf39-43a5-8a3e-301e7dd3dbe6">
+      <Terms xmlns="http://schemas.microsoft.com/office/infopath/2007/PartnerControls"/>
+    </h30ea4abcab140beaac74102b4540714>
+    <ie66aedc840c480fb6e47111eb33a027 xmlns="b1cc6f3b-bf39-43a5-8a3e-301e7dd3dbe6">
+      <Terms xmlns="http://schemas.microsoft.com/office/infopath/2007/PartnerControls"/>
+    </ie66aedc840c480fb6e47111eb33a027>
+    <Responsible xmlns="781dbc50-c581-403b-9338-f86bda578cf1">
+      <UserInfo>
+        <DisplayName/>
+        <AccountId xsi:nil="true"/>
+        <AccountType/>
+      </UserInfo>
+    </Responsible>
+    <n1uw xmlns="781dbc50-c581-403b-9338-f86bda578cf1" xsi:nil="true"/>
+    <_Flow_SignoffStatus xmlns="781dbc50-c581-403b-9338-f86bda578cf1" xsi:nil="true"/>
+    <lcf76f155ced4ddcb4097134ff3c332f xmlns="781dbc50-c581-403b-9338-f86bda578cf1">
+      <Terms xmlns="http://schemas.microsoft.com/office/infopath/2007/PartnerControls"/>
+    </lcf76f155ced4ddcb4097134ff3c332f>
+  </documentManagement>
+</p:properties>
 </file>
 
-<file path=customXml/itemProps4.xml><?xml version="1.0" encoding="utf-8"?>
+<file path=customXml/itemProps1.xml><?xml version="1.0" encoding="utf-8"?>
 <ds:datastoreItem xmlns:ds="http://schemas.openxmlformats.org/officeDocument/2006/customXml" ds:itemID="{FA86DA35-866A-40D3-A9BB-FA7572515F78}">
   <ds:schemaRefs>
     <ds:schemaRef ds:uri="http://schemas.microsoft.com/office/2006/metadata/contentType"/>
@@ -9091,4 +9320,32 @@
     <ds:schemaRef ds:uri="http://schemas.microsoft.com/internal/obd"/>
   </ds:schemaRefs>
 </ds:datastoreItem>
+</file>
+
+<file path=customXml/itemProps2.xml><?xml version="1.0" encoding="utf-8"?>
+<ds:datastoreItem xmlns:ds="http://schemas.openxmlformats.org/officeDocument/2006/customXml" ds:itemID="{3146552A-78EC-4992-8734-A72982EE577D}">
+  <ds:schemaRefs>
+    <ds:schemaRef ds:uri="http://schemas.microsoft.com/sharepoint/v3/contenttype/forms"/>
+  </ds:schemaRefs>
+</ds:datastoreItem>
+</file>
+
+<file path=customXml/itemProps3.xml><?xml version="1.0" encoding="utf-8"?>
+<ds:datastoreItem xmlns:ds="http://schemas.openxmlformats.org/officeDocument/2006/customXml" ds:itemID="{EF3319DE-8331-4F42-B892-8D8FEADCE275}">
+  <ds:schemaRefs>
+    <ds:schemaRef ds:uri="http://schemas.openxmlformats.org/officeDocument/2006/bibliography"/>
+  </ds:schemaRefs>
+</ds:datastoreItem>
+</file>
+
+<file path=customXml/itemProps4.xml><?xml version="1.0" encoding="utf-8"?>
+<ds:datastoreItem xmlns:ds="http://schemas.openxmlformats.org/officeDocument/2006/customXml" ds:itemID="{7B00F293-A3E5-460A-8CD0-A8FA2C8A0E04}">
+  <ds:schemaRefs>
+    <ds:schemaRef ds:uri="http://schemas.microsoft.com/office/2006/metadata/properties"/>
+    <ds:schemaRef ds:uri="http://schemas.microsoft.com/office/infopath/2007/PartnerControls"/>
+    <ds:schemaRef ds:uri="781dbc50-c581-403b-9338-f86bda578cf1"/>
+    <ds:schemaRef ds:uri="4299079d-07be-48bb-be58-3ae8787f8b19"/>
+    <ds:schemaRef ds:uri="b1cc6f3b-bf39-43a5-8a3e-301e7dd3dbe6"/>
+  </ds:schemaRefs>
+</ds:datastoreItem>
 </file>
</xml_diff>